<commit_message>
Added mouse speed info to data transfer document.
</commit_message>
<xml_diff>
--- a/Documents/design/SensactV3 Data Transfer.docx
+++ b/Documents/design/SensactV3 Data Transfer.docx
@@ -6,8 +6,6 @@
       <w:pPr>
         <w:pStyle w:val="Heading1"/>
       </w:pPr>
-      <w:bookmarkStart w:id="0" w:name="_GoBack"/>
-      <w:bookmarkEnd w:id="0"/>
       <w:r>
         <w:t>Sensact Data Transfer</w:t>
       </w:r>
@@ -337,8 +335,13 @@
           </w:tcPr>
           <w:p>
             <w:r>
-              <w:t>Get version infomation</w:t>
-            </w:r>
+              <w:t xml:space="preserve">Get version </w:t>
+            </w:r>
+            <w:proofErr w:type="spellStart"/>
+            <w:r>
+              <w:t>infomation</w:t>
+            </w:r>
+            <w:proofErr w:type="spellEnd"/>
           </w:p>
         </w:tc>
         <w:tc>
@@ -360,6 +363,28 @@
           <w:p>
             <w:r>
               <w:lastRenderedPageBreak/>
+              <w:t>Start of Mouse Speed Block</w:t>
+            </w:r>
+          </w:p>
+        </w:tc>
+        <w:tc>
+          <w:tcPr>
+            <w:tcW w:w="4428" w:type="dxa"/>
+          </w:tcPr>
+          <w:p>
+            <w:r>
+              <w:t>Y</w:t>
+            </w:r>
+          </w:p>
+        </w:tc>
+      </w:tr>
+      <w:tr>
+        <w:tc>
+          <w:tcPr>
+            <w:tcW w:w="4428" w:type="dxa"/>
+          </w:tcPr>
+          <w:p>
+            <w:r>
               <w:t xml:space="preserve">End of </w:t>
             </w:r>
             <w:r>
@@ -406,7 +431,15 @@
     </w:p>
     <w:p>
       <w:r>
-        <w:t>It would have been nice to use ‘t’ for true and ‘f’ for false – but ‘f’ is being used to numeric data and ‘t’ also stands for trigger.  So ‘p’ is used for true and ‘q’ is used for false.</w:t>
+        <w:t xml:space="preserve">It would have been nice to </w:t>
+      </w:r>
+      <w:proofErr w:type="gramStart"/>
+      <w:r>
+        <w:t>use ‘t’</w:t>
+      </w:r>
+      <w:proofErr w:type="gramEnd"/>
+      <w:r>
+        <w:t xml:space="preserve"> for true and ‘f’ for false – but ‘f’ is being used to numeric data and ‘t’ also stands for trigger.  So ‘p’ is used for true and ‘q’ is used for false.</w:t>
       </w:r>
     </w:p>
     <w:p>
@@ -733,14 +766,21 @@
     <w:p/>
     <w:p>
       <w:r>
-        <w:lastRenderedPageBreak/>
         <w:t>A list of triggers is encoded as follows:</w:t>
       </w:r>
     </w:p>
     <w:p>
       <w:r>
         <w:tab/>
-        <w:t>Start-Of-Triggers  (‘T’)</w:t>
+        <w:t>Start-Of-</w:t>
+      </w:r>
+      <w:proofErr w:type="gramStart"/>
+      <w:r>
+        <w:t>Triggers  (</w:t>
+      </w:r>
+      <w:proofErr w:type="gramEnd"/>
+      <w:r>
+        <w:t>‘T’)</w:t>
       </w:r>
     </w:p>
     <w:p>
@@ -935,9 +975,11 @@
             <w:tcW w:w="2952" w:type="dxa"/>
           </w:tcPr>
           <w:p>
+            <w:proofErr w:type="spellStart"/>
             <w:r>
               <w:t>aaaa</w:t>
             </w:r>
+            <w:proofErr w:type="spellEnd"/>
           </w:p>
         </w:tc>
       </w:tr>
@@ -1050,8 +1092,13 @@
           </w:tcPr>
           <w:p>
             <w:r>
-              <w:t>Action Param</w:t>
-            </w:r>
+              <w:t xml:space="preserve">Action </w:t>
+            </w:r>
+            <w:proofErr w:type="spellStart"/>
+            <w:r>
+              <w:t>Param</w:t>
+            </w:r>
+            <w:proofErr w:type="spellEnd"/>
           </w:p>
         </w:tc>
         <w:tc>
@@ -1069,9 +1116,11 @@
             <w:tcW w:w="2952" w:type="dxa"/>
           </w:tcPr>
           <w:p>
+            <w:proofErr w:type="spellStart"/>
             <w:r>
               <w:t>aaaaaaaa</w:t>
             </w:r>
+            <w:proofErr w:type="spellEnd"/>
           </w:p>
         </w:tc>
       </w:tr>
@@ -1101,9 +1150,11 @@
             <w:tcW w:w="2952" w:type="dxa"/>
           </w:tcPr>
           <w:p>
+            <w:proofErr w:type="spellStart"/>
             <w:r>
               <w:t>aaaa</w:t>
             </w:r>
+            <w:proofErr w:type="spellEnd"/>
           </w:p>
         </w:tc>
       </w:tr>
@@ -1235,9 +1286,470 @@
     <w:p>
       <w:r>
         <w:tab/>
-        <w:t>Sensor value (aaaa)</w:t>
-      </w:r>
-    </w:p>
+        <w:t>Sensor value (</w:t>
+      </w:r>
+      <w:proofErr w:type="spellStart"/>
+      <w:r>
+        <w:t>aaaa</w:t>
+      </w:r>
+      <w:proofErr w:type="spellEnd"/>
+      <w:r>
+        <w:t>)</w:t>
+      </w:r>
+    </w:p>
+    <w:p/>
+    <w:p>
+      <w:pPr>
+        <w:pStyle w:val="Heading2"/>
+      </w:pPr>
+      <w:r>
+        <w:t>Mouse Speed Data</w:t>
+      </w:r>
+    </w:p>
+    <w:p>
+      <w:r>
+        <w:t>Mouse speed data is sent after the trigger data is sent.  Mouse speed data is an optional extension to the trigger encoding.  It is not an error if it is missing (allowing for backwards compatibility).  Also it can be skipped.  There is some provision in this design, for future extensions which may be optional.</w:t>
+      </w:r>
+    </w:p>
+    <w:p/>
+    <w:p>
+      <w:r>
+        <w:lastRenderedPageBreak/>
+        <w:t xml:space="preserve">The configuration interface allows the user to select three mouse speeds and two time intervals. </w:t>
+      </w:r>
+      <w:r>
+        <w:t xml:space="preserve"> The mouse begins to move at speed 1. </w:t>
+      </w:r>
+      <w:proofErr w:type="gramStart"/>
+      <w:r>
+        <w:t>After the first time interval the speed in changed to speed 2 etc.</w:t>
+      </w:r>
+      <w:proofErr w:type="gramEnd"/>
+      <w:r>
+        <w:t xml:space="preserve">  This allows for an accelerating mouse.</w:t>
+      </w:r>
+    </w:p>
+    <w:p/>
+    <w:p>
+      <w:r>
+        <w:t xml:space="preserve">The configuration utility converts the user’s selection of a mouse speed into two values: the time between the sending of mouse move HID commands (called the </w:t>
+      </w:r>
+      <w:r>
+        <w:rPr>
+          <w:i/>
+        </w:rPr>
+        <w:t>delay</w:t>
+      </w:r>
+      <w:r>
+        <w:t xml:space="preserve">), and the number of pixels the mouse will move per command (called the </w:t>
+      </w:r>
+      <w:r>
+        <w:rPr>
+          <w:i/>
+        </w:rPr>
+        <w:t>jump</w:t>
+      </w:r>
+      <w:r>
+        <w:t>).  For example, a slow mouse speed would be a jump of 3 pixels every 60 milliseconds, while a fast speed would be a jump of 10 pixels every 24 milliseconds.  There is an attempt here to make the mouse movement as smooth as possible without overwhelming HID (especially Blue Tooth HID), and Sensact capabilities.</w:t>
+      </w:r>
+    </w:p>
+    <w:p/>
+    <w:p>
+      <w:r>
+        <w:t>Delay and jump values are sent using ID encoding.  Time values are sent using numeric encoding.</w:t>
+      </w:r>
+    </w:p>
+    <w:p/>
+    <w:p>
+      <w:r>
+        <w:t>Mouse speed data is sent after all the trigger data and should be followed by the end-of-transmission mark (‘Z’).</w:t>
+      </w:r>
+      <w:r>
+        <w:t xml:space="preserve">  The data count at the start of the data block makes it possible for an implementation to skip this data block if the size is not what was expected.  This </w:t>
+      </w:r>
+      <w:r>
+        <w:t>may</w:t>
+      </w:r>
+      <w:r>
+        <w:t xml:space="preserve"> make future extensions easier. </w:t>
+      </w:r>
+    </w:p>
+    <w:p/>
+    <w:tbl>
+      <w:tblPr>
+        <w:tblStyle w:val="TableGrid"/>
+        <w:tblW w:w="0" w:type="auto"/>
+        <w:tblLook w:val="04A0" w:firstRow="1" w:lastRow="0" w:firstColumn="1" w:lastColumn="0" w:noHBand="0" w:noVBand="1"/>
+      </w:tblPr>
+      <w:tblGrid>
+        <w:gridCol w:w="2952"/>
+        <w:gridCol w:w="2952"/>
+        <w:gridCol w:w="2952"/>
+      </w:tblGrid>
+      <w:tr>
+        <w:tc>
+          <w:tcPr>
+            <w:tcW w:w="2952" w:type="dxa"/>
+          </w:tcPr>
+          <w:p>
+            <w:r>
+              <w:t>Parameter</w:t>
+            </w:r>
+          </w:p>
+        </w:tc>
+        <w:tc>
+          <w:tcPr>
+            <w:tcW w:w="2952" w:type="dxa"/>
+          </w:tcPr>
+          <w:p>
+            <w:r>
+              <w:t>Possible Values</w:t>
+            </w:r>
+          </w:p>
+        </w:tc>
+        <w:tc>
+          <w:tcPr>
+            <w:tcW w:w="2952" w:type="dxa"/>
+          </w:tcPr>
+          <w:p>
+            <w:r>
+              <w:t>Encoding</w:t>
+            </w:r>
+          </w:p>
+        </w:tc>
+      </w:tr>
+      <w:tr>
+        <w:tc>
+          <w:tcPr>
+            <w:tcW w:w="2952" w:type="dxa"/>
+          </w:tcPr>
+          <w:p>
+            <w:r>
+              <w:t>Start of Mouse Speed Data</w:t>
+            </w:r>
+          </w:p>
+        </w:tc>
+        <w:tc>
+          <w:tcPr>
+            <w:tcW w:w="2952" w:type="dxa"/>
+          </w:tcPr>
+          <w:p>
+            <w:r>
+              <w:t>‘Y</w:t>
+            </w:r>
+            <w:r>
+              <w:t>’</w:t>
+            </w:r>
+          </w:p>
+        </w:tc>
+        <w:tc>
+          <w:tcPr>
+            <w:tcW w:w="2952" w:type="dxa"/>
+          </w:tcPr>
+          <w:p/>
+        </w:tc>
+      </w:tr>
+      <w:tr>
+        <w:tc>
+          <w:tcPr>
+            <w:tcW w:w="2952" w:type="dxa"/>
+          </w:tcPr>
+          <w:p>
+            <w:r>
+              <w:t>Data block size</w:t>
+            </w:r>
+          </w:p>
+        </w:tc>
+        <w:tc>
+          <w:tcPr>
+            <w:tcW w:w="2952" w:type="dxa"/>
+          </w:tcPr>
+          <w:p>
+            <w:r>
+              <w:t>0-30000</w:t>
+            </w:r>
+          </w:p>
+        </w:tc>
+        <w:tc>
+          <w:tcPr>
+            <w:tcW w:w="2952" w:type="dxa"/>
+          </w:tcPr>
+          <w:p>
+            <w:proofErr w:type="spellStart"/>
+            <w:r>
+              <w:t>aaaa</w:t>
+            </w:r>
+            <w:proofErr w:type="spellEnd"/>
+          </w:p>
+        </w:tc>
+      </w:tr>
+      <w:tr>
+        <w:tc>
+          <w:tcPr>
+            <w:tcW w:w="2952" w:type="dxa"/>
+          </w:tcPr>
+          <w:p>
+            <w:r>
+              <w:t>Delay 1</w:t>
+            </w:r>
+          </w:p>
+        </w:tc>
+        <w:tc>
+          <w:tcPr>
+            <w:tcW w:w="2952" w:type="dxa"/>
+          </w:tcPr>
+          <w:p>
+            <w:r>
+              <w:t>0-1023</w:t>
+            </w:r>
+          </w:p>
+        </w:tc>
+        <w:tc>
+          <w:tcPr>
+            <w:tcW w:w="2952" w:type="dxa"/>
+          </w:tcPr>
+          <w:p>
+            <w:r>
+              <w:t>AA</w:t>
+            </w:r>
+          </w:p>
+        </w:tc>
+      </w:tr>
+      <w:tr>
+        <w:tc>
+          <w:tcPr>
+            <w:tcW w:w="2952" w:type="dxa"/>
+          </w:tcPr>
+          <w:p>
+            <w:r>
+              <w:t>Jump 1</w:t>
+            </w:r>
+          </w:p>
+        </w:tc>
+        <w:tc>
+          <w:tcPr>
+            <w:tcW w:w="2952" w:type="dxa"/>
+          </w:tcPr>
+          <w:p>
+            <w:r>
+              <w:t>0-1023</w:t>
+            </w:r>
+          </w:p>
+        </w:tc>
+        <w:tc>
+          <w:tcPr>
+            <w:tcW w:w="2952" w:type="dxa"/>
+          </w:tcPr>
+          <w:p>
+            <w:r>
+              <w:t>A</w:t>
+            </w:r>
+            <w:r>
+              <w:t>A</w:t>
+            </w:r>
+          </w:p>
+        </w:tc>
+      </w:tr>
+      <w:tr>
+        <w:tc>
+          <w:tcPr>
+            <w:tcW w:w="2952" w:type="dxa"/>
+          </w:tcPr>
+          <w:p>
+            <w:r>
+              <w:t>Delay 2</w:t>
+            </w:r>
+          </w:p>
+        </w:tc>
+        <w:tc>
+          <w:tcPr>
+            <w:tcW w:w="2952" w:type="dxa"/>
+          </w:tcPr>
+          <w:p>
+            <w:r>
+              <w:t>0-1023</w:t>
+            </w:r>
+          </w:p>
+        </w:tc>
+        <w:tc>
+          <w:tcPr>
+            <w:tcW w:w="2952" w:type="dxa"/>
+          </w:tcPr>
+          <w:p>
+            <w:r>
+              <w:t>AA</w:t>
+            </w:r>
+          </w:p>
+        </w:tc>
+      </w:tr>
+      <w:tr>
+        <w:tc>
+          <w:tcPr>
+            <w:tcW w:w="2952" w:type="dxa"/>
+          </w:tcPr>
+          <w:p>
+            <w:r>
+              <w:t>Jump 2</w:t>
+            </w:r>
+          </w:p>
+        </w:tc>
+        <w:tc>
+          <w:tcPr>
+            <w:tcW w:w="2952" w:type="dxa"/>
+          </w:tcPr>
+          <w:p>
+            <w:r>
+              <w:t>0-1023</w:t>
+            </w:r>
+          </w:p>
+        </w:tc>
+        <w:tc>
+          <w:tcPr>
+            <w:tcW w:w="2952" w:type="dxa"/>
+          </w:tcPr>
+          <w:p>
+            <w:r>
+              <w:t>AA</w:t>
+            </w:r>
+          </w:p>
+        </w:tc>
+      </w:tr>
+      <w:tr>
+        <w:tc>
+          <w:tcPr>
+            <w:tcW w:w="2952" w:type="dxa"/>
+          </w:tcPr>
+          <w:p>
+            <w:r>
+              <w:t>Delay 3</w:t>
+            </w:r>
+          </w:p>
+        </w:tc>
+        <w:tc>
+          <w:tcPr>
+            <w:tcW w:w="2952" w:type="dxa"/>
+          </w:tcPr>
+          <w:p>
+            <w:r>
+              <w:t>0-1023</w:t>
+            </w:r>
+          </w:p>
+        </w:tc>
+        <w:tc>
+          <w:tcPr>
+            <w:tcW w:w="2952" w:type="dxa"/>
+          </w:tcPr>
+          <w:p>
+            <w:r>
+              <w:t>AA</w:t>
+            </w:r>
+          </w:p>
+        </w:tc>
+      </w:tr>
+      <w:tr>
+        <w:tc>
+          <w:tcPr>
+            <w:tcW w:w="2952" w:type="dxa"/>
+          </w:tcPr>
+          <w:p>
+            <w:r>
+              <w:t>Jump 3</w:t>
+            </w:r>
+          </w:p>
+        </w:tc>
+        <w:tc>
+          <w:tcPr>
+            <w:tcW w:w="2952" w:type="dxa"/>
+          </w:tcPr>
+          <w:p>
+            <w:r>
+              <w:t>0-1023</w:t>
+            </w:r>
+          </w:p>
+        </w:tc>
+        <w:tc>
+          <w:tcPr>
+            <w:tcW w:w="2952" w:type="dxa"/>
+          </w:tcPr>
+          <w:p>
+            <w:r>
+              <w:t>A</w:t>
+            </w:r>
+            <w:r>
+              <w:t>A</w:t>
+            </w:r>
+          </w:p>
+        </w:tc>
+      </w:tr>
+      <w:tr>
+        <w:tc>
+          <w:tcPr>
+            <w:tcW w:w="2952" w:type="dxa"/>
+          </w:tcPr>
+          <w:p>
+            <w:r>
+              <w:t>Timer 1</w:t>
+            </w:r>
+          </w:p>
+        </w:tc>
+        <w:tc>
+          <w:tcPr>
+            <w:tcW w:w="2952" w:type="dxa"/>
+          </w:tcPr>
+          <w:p>
+            <w:r>
+              <w:t>0-30000</w:t>
+            </w:r>
+          </w:p>
+        </w:tc>
+        <w:tc>
+          <w:tcPr>
+            <w:tcW w:w="2952" w:type="dxa"/>
+          </w:tcPr>
+          <w:p>
+            <w:proofErr w:type="spellStart"/>
+            <w:r>
+              <w:t>aaaa</w:t>
+            </w:r>
+            <w:proofErr w:type="spellEnd"/>
+          </w:p>
+        </w:tc>
+      </w:tr>
+      <w:tr>
+        <w:tc>
+          <w:tcPr>
+            <w:tcW w:w="2952" w:type="dxa"/>
+          </w:tcPr>
+          <w:p>
+            <w:r>
+              <w:t>Timer 2</w:t>
+            </w:r>
+          </w:p>
+        </w:tc>
+        <w:tc>
+          <w:tcPr>
+            <w:tcW w:w="2952" w:type="dxa"/>
+          </w:tcPr>
+          <w:p>
+            <w:r>
+              <w:t>0-30000</w:t>
+            </w:r>
+          </w:p>
+        </w:tc>
+        <w:tc>
+          <w:tcPr>
+            <w:tcW w:w="2952" w:type="dxa"/>
+          </w:tcPr>
+          <w:p>
+            <w:proofErr w:type="spellStart"/>
+            <w:r>
+              <w:t>aaaa</w:t>
+            </w:r>
+            <w:proofErr w:type="spellEnd"/>
+          </w:p>
+        </w:tc>
+      </w:tr>
+    </w:tbl>
     <w:p/>
     <w:p>
       <w:pPr>
@@ -1304,11 +1816,16 @@
             <w:r>
               <w:t xml:space="preserve">numeric </w:t>
             </w:r>
+            <w:proofErr w:type="gramStart"/>
             <w:r>
               <w:t>ID</w:t>
             </w:r>
             <w:r>
-              <w:t>.  Used for Sensor and Action Ids and states.</w:t>
+              <w:t>.</w:t>
+            </w:r>
+            <w:proofErr w:type="gramEnd"/>
+            <w:r>
+              <w:t xml:space="preserve">  Used for Sensor and Action Ids and states.</w:t>
             </w:r>
           </w:p>
         </w:tc>
@@ -1368,7 +1885,6 @@
           </w:p>
           <w:p>
             <w:r>
-              <w:lastRenderedPageBreak/>
               <w:t xml:space="preserve">  ‘T’ – Start of trigger data to or from Sensact</w:t>
             </w:r>
             <w:r>
@@ -1386,6 +1902,11 @@
             </w:r>
             <w:r>
               <w:t>‘V’ – Version command to Sensact</w:t>
+            </w:r>
+          </w:p>
+          <w:p>
+            <w:r>
+              <w:t xml:space="preserve">  ‘Y’ – Start of Mouse Speed Data</w:t>
             </w:r>
           </w:p>
           <w:p>
@@ -1509,9 +2030,17 @@
       <w:pPr>
         <w:pStyle w:val="Heading2"/>
       </w:pPr>
-      <w:r>
-        <w:t>BNF Notation (maybe clearer – maybe not?)</w:t>
-      </w:r>
+      <w:proofErr w:type="gramStart"/>
+      <w:r>
+        <w:t xml:space="preserve">BNF Notation (maybe clearer – </w:t>
+      </w:r>
+      <w:r>
+        <w:t>probably</w:t>
+      </w:r>
+      <w:r>
+        <w:t xml:space="preserve"> not?)</w:t>
+      </w:r>
+      <w:proofErr w:type="gramEnd"/>
     </w:p>
     <w:p/>
     <w:p>
@@ -1528,59 +2057,129 @@
           <w:sz w:val="20"/>
           <w:szCs w:val="20"/>
         </w:rPr>
-        <w:t>&lt;List-of-Triggers&gt; ::= &lt;Start-of-Triggers&gt; &lt;Trigger-Count&gt; &lt;Trigger-List&gt; &lt;End-of-Block&gt;</w:t>
-      </w:r>
-    </w:p>
-    <w:p>
-      <w:pPr>
-        <w:rPr>
-          <w:rFonts w:ascii="Courier New" w:hAnsi="Courier New" w:cs="Courier New"/>
-          <w:sz w:val="20"/>
-          <w:szCs w:val="20"/>
-        </w:rPr>
-      </w:pPr>
-    </w:p>
-    <w:p>
-      <w:pPr>
-        <w:rPr>
-          <w:rFonts w:ascii="Courier New" w:hAnsi="Courier New" w:cs="Courier New"/>
-          <w:sz w:val="20"/>
-          <w:szCs w:val="20"/>
-        </w:rPr>
-      </w:pPr>
-      <w:r>
-        <w:rPr>
-          <w:rFonts w:ascii="Courier New" w:hAnsi="Courier New" w:cs="Courier New"/>
-          <w:sz w:val="20"/>
-          <w:szCs w:val="20"/>
-        </w:rPr>
-        <w:t>&lt;Start-of-Triggers&gt; ::= ‘T’</w:t>
-      </w:r>
-    </w:p>
-    <w:p>
-      <w:pPr>
-        <w:rPr>
-          <w:rFonts w:ascii="Courier New" w:hAnsi="Courier New" w:cs="Courier New"/>
-          <w:sz w:val="20"/>
-          <w:szCs w:val="20"/>
-        </w:rPr>
-      </w:pPr>
-    </w:p>
-    <w:p>
-      <w:pPr>
-        <w:rPr>
-          <w:rFonts w:ascii="Courier New" w:hAnsi="Courier New" w:cs="Courier New"/>
-          <w:sz w:val="20"/>
-          <w:szCs w:val="20"/>
-        </w:rPr>
-      </w:pPr>
-      <w:r>
-        <w:rPr>
-          <w:rFonts w:ascii="Courier New" w:hAnsi="Courier New" w:cs="Courier New"/>
-          <w:sz w:val="20"/>
-          <w:szCs w:val="20"/>
-        </w:rPr>
-        <w:t>&lt;End-of-Block&gt; ::= ‘Z’</w:t>
+        <w:t>&lt;List-of-Triggers</w:t>
+      </w:r>
+      <w:proofErr w:type="gramStart"/>
+      <w:r>
+        <w:rPr>
+          <w:rFonts w:ascii="Courier New" w:hAnsi="Courier New" w:cs="Courier New"/>
+          <w:sz w:val="20"/>
+          <w:szCs w:val="20"/>
+        </w:rPr>
+        <w:t>&gt; :</w:t>
+      </w:r>
+      <w:proofErr w:type="gramEnd"/>
+      <w:r>
+        <w:rPr>
+          <w:rFonts w:ascii="Courier New" w:hAnsi="Courier New" w:cs="Courier New"/>
+          <w:sz w:val="20"/>
+          <w:szCs w:val="20"/>
+        </w:rPr>
+        <w:t>:= &lt;Start-of-Triggers&gt; &lt;Trigger-Count&gt; &lt;Trigger-List&gt;</w:t>
+      </w:r>
+      <w:r>
+        <w:rPr>
+          <w:rFonts w:ascii="Courier New" w:hAnsi="Courier New" w:cs="Courier New"/>
+          <w:sz w:val="20"/>
+          <w:szCs w:val="20"/>
+        </w:rPr>
+        <w:t xml:space="preserve"> [&lt;Mouse-Speed-Data&gt;]</w:t>
+      </w:r>
+      <w:r>
+        <w:rPr>
+          <w:rFonts w:ascii="Courier New" w:hAnsi="Courier New" w:cs="Courier New"/>
+          <w:sz w:val="20"/>
+          <w:szCs w:val="20"/>
+        </w:rPr>
+        <w:t xml:space="preserve"> &lt;End-of-Block&gt;</w:t>
+      </w:r>
+    </w:p>
+    <w:p>
+      <w:pPr>
+        <w:rPr>
+          <w:rFonts w:ascii="Courier New" w:hAnsi="Courier New" w:cs="Courier New"/>
+          <w:sz w:val="20"/>
+          <w:szCs w:val="20"/>
+        </w:rPr>
+      </w:pPr>
+    </w:p>
+    <w:p>
+      <w:pPr>
+        <w:rPr>
+          <w:rFonts w:ascii="Courier New" w:hAnsi="Courier New" w:cs="Courier New"/>
+          <w:sz w:val="20"/>
+          <w:szCs w:val="20"/>
+        </w:rPr>
+      </w:pPr>
+      <w:r>
+        <w:rPr>
+          <w:rFonts w:ascii="Courier New" w:hAnsi="Courier New" w:cs="Courier New"/>
+          <w:sz w:val="20"/>
+          <w:szCs w:val="20"/>
+        </w:rPr>
+        <w:t>&lt;Start-of-Triggers</w:t>
+      </w:r>
+      <w:proofErr w:type="gramStart"/>
+      <w:r>
+        <w:rPr>
+          <w:rFonts w:ascii="Courier New" w:hAnsi="Courier New" w:cs="Courier New"/>
+          <w:sz w:val="20"/>
+          <w:szCs w:val="20"/>
+        </w:rPr>
+        <w:t>&gt; :</w:t>
+      </w:r>
+      <w:proofErr w:type="gramEnd"/>
+      <w:r>
+        <w:rPr>
+          <w:rFonts w:ascii="Courier New" w:hAnsi="Courier New" w:cs="Courier New"/>
+          <w:sz w:val="20"/>
+          <w:szCs w:val="20"/>
+        </w:rPr>
+        <w:t>:= ‘T’</w:t>
+      </w:r>
+    </w:p>
+    <w:p>
+      <w:pPr>
+        <w:rPr>
+          <w:rFonts w:ascii="Courier New" w:hAnsi="Courier New" w:cs="Courier New"/>
+          <w:sz w:val="20"/>
+          <w:szCs w:val="20"/>
+        </w:rPr>
+      </w:pPr>
+    </w:p>
+    <w:p>
+      <w:pPr>
+        <w:rPr>
+          <w:rFonts w:ascii="Courier New" w:hAnsi="Courier New" w:cs="Courier New"/>
+          <w:sz w:val="20"/>
+          <w:szCs w:val="20"/>
+        </w:rPr>
+      </w:pPr>
+      <w:r>
+        <w:rPr>
+          <w:rFonts w:ascii="Courier New" w:hAnsi="Courier New" w:cs="Courier New"/>
+          <w:sz w:val="20"/>
+          <w:szCs w:val="20"/>
+        </w:rPr>
+        <w:t>&lt;End-of-Block</w:t>
+      </w:r>
+      <w:proofErr w:type="gramStart"/>
+      <w:r>
+        <w:rPr>
+          <w:rFonts w:ascii="Courier New" w:hAnsi="Courier New" w:cs="Courier New"/>
+          <w:sz w:val="20"/>
+          <w:szCs w:val="20"/>
+        </w:rPr>
+        <w:t>&gt; :</w:t>
+      </w:r>
+      <w:proofErr w:type="gramEnd"/>
+      <w:r>
+        <w:rPr>
+          <w:rFonts w:ascii="Courier New" w:hAnsi="Courier New" w:cs="Courier New"/>
+          <w:sz w:val="20"/>
+          <w:szCs w:val="20"/>
+        </w:rPr>
+        <w:t>:= ‘Z’</w:t>
       </w:r>
     </w:p>
     <w:p>
@@ -1623,59 +2222,131 @@
           <w:sz w:val="20"/>
           <w:szCs w:val="20"/>
         </w:rPr>
-        <w:t>&lt;Trigger-Count&gt; ::= &lt;num-byte&gt; * 4</w:t>
-      </w:r>
-    </w:p>
-    <w:p>
-      <w:pPr>
-        <w:rPr>
-          <w:rFonts w:ascii="Courier New" w:hAnsi="Courier New" w:cs="Courier New"/>
-          <w:sz w:val="20"/>
-          <w:szCs w:val="20"/>
-        </w:rPr>
-      </w:pPr>
-    </w:p>
-    <w:p>
-      <w:pPr>
-        <w:rPr>
-          <w:rFonts w:ascii="Courier New" w:hAnsi="Courier New" w:cs="Courier New"/>
-          <w:sz w:val="20"/>
-          <w:szCs w:val="20"/>
-        </w:rPr>
-      </w:pPr>
-      <w:r>
-        <w:rPr>
-          <w:rFonts w:ascii="Courier New" w:hAnsi="Courier New" w:cs="Courier New"/>
-          <w:sz w:val="20"/>
-          <w:szCs w:val="20"/>
-        </w:rPr>
-        <w:t>&lt;Trigger-List ::= &lt;Trigger&gt; | &lt;Trigger&gt; &lt;Trigger-List&gt;</w:t>
-      </w:r>
-    </w:p>
-    <w:p>
-      <w:pPr>
-        <w:rPr>
-          <w:rFonts w:ascii="Courier New" w:hAnsi="Courier New" w:cs="Courier New"/>
-          <w:sz w:val="20"/>
-          <w:szCs w:val="20"/>
-        </w:rPr>
-      </w:pPr>
-    </w:p>
-    <w:p>
-      <w:pPr>
-        <w:rPr>
-          <w:rFonts w:ascii="Courier New" w:hAnsi="Courier New" w:cs="Courier New"/>
-          <w:sz w:val="20"/>
-          <w:szCs w:val="20"/>
-        </w:rPr>
-      </w:pPr>
-      <w:r>
-        <w:rPr>
-          <w:rFonts w:ascii="Courier New" w:hAnsi="Courier New" w:cs="Courier New"/>
-          <w:sz w:val="20"/>
-          <w:szCs w:val="20"/>
-        </w:rPr>
-        <w:t xml:space="preserve">&lt;Trigger&gt; ::= </w:t>
+        <w:t>&lt;Trigger-Count</w:t>
+      </w:r>
+      <w:proofErr w:type="gramStart"/>
+      <w:r>
+        <w:rPr>
+          <w:rFonts w:ascii="Courier New" w:hAnsi="Courier New" w:cs="Courier New"/>
+          <w:sz w:val="20"/>
+          <w:szCs w:val="20"/>
+        </w:rPr>
+        <w:t>&gt; :</w:t>
+      </w:r>
+      <w:proofErr w:type="gramEnd"/>
+      <w:r>
+        <w:rPr>
+          <w:rFonts w:ascii="Courier New" w:hAnsi="Courier New" w:cs="Courier New"/>
+          <w:sz w:val="20"/>
+          <w:szCs w:val="20"/>
+        </w:rPr>
+        <w:t>:= &lt;</w:t>
+      </w:r>
+      <w:proofErr w:type="spellStart"/>
+      <w:r>
+        <w:rPr>
+          <w:rFonts w:ascii="Courier New" w:hAnsi="Courier New" w:cs="Courier New"/>
+          <w:sz w:val="20"/>
+          <w:szCs w:val="20"/>
+        </w:rPr>
+        <w:t>num</w:t>
+      </w:r>
+      <w:proofErr w:type="spellEnd"/>
+      <w:r>
+        <w:rPr>
+          <w:rFonts w:ascii="Courier New" w:hAnsi="Courier New" w:cs="Courier New"/>
+          <w:sz w:val="20"/>
+          <w:szCs w:val="20"/>
+        </w:rPr>
+        <w:t>-byte&gt; * 4</w:t>
+      </w:r>
+    </w:p>
+    <w:p>
+      <w:pPr>
+        <w:rPr>
+          <w:rFonts w:ascii="Courier New" w:hAnsi="Courier New" w:cs="Courier New"/>
+          <w:sz w:val="20"/>
+          <w:szCs w:val="20"/>
+        </w:rPr>
+      </w:pPr>
+    </w:p>
+    <w:p>
+      <w:pPr>
+        <w:rPr>
+          <w:rFonts w:ascii="Courier New" w:hAnsi="Courier New" w:cs="Courier New"/>
+          <w:sz w:val="20"/>
+          <w:szCs w:val="20"/>
+        </w:rPr>
+      </w:pPr>
+      <w:r>
+        <w:rPr>
+          <w:rFonts w:ascii="Courier New" w:hAnsi="Courier New" w:cs="Courier New"/>
+          <w:sz w:val="20"/>
+          <w:szCs w:val="20"/>
+        </w:rPr>
+        <w:t>&lt;Trigger-</w:t>
+      </w:r>
+      <w:proofErr w:type="gramStart"/>
+      <w:r>
+        <w:rPr>
+          <w:rFonts w:ascii="Courier New" w:hAnsi="Courier New" w:cs="Courier New"/>
+          <w:sz w:val="20"/>
+          <w:szCs w:val="20"/>
+        </w:rPr>
+        <w:t>List :</w:t>
+      </w:r>
+      <w:proofErr w:type="gramEnd"/>
+      <w:r>
+        <w:rPr>
+          <w:rFonts w:ascii="Courier New" w:hAnsi="Courier New" w:cs="Courier New"/>
+          <w:sz w:val="20"/>
+          <w:szCs w:val="20"/>
+        </w:rPr>
+        <w:t>:= &lt;Trigger&gt; | &lt;Trigger&gt; &lt;Trigger-List&gt;</w:t>
+      </w:r>
+    </w:p>
+    <w:p>
+      <w:pPr>
+        <w:rPr>
+          <w:rFonts w:ascii="Courier New" w:hAnsi="Courier New" w:cs="Courier New"/>
+          <w:sz w:val="20"/>
+          <w:szCs w:val="20"/>
+        </w:rPr>
+      </w:pPr>
+    </w:p>
+    <w:p>
+      <w:pPr>
+        <w:rPr>
+          <w:rFonts w:ascii="Courier New" w:hAnsi="Courier New" w:cs="Courier New"/>
+          <w:sz w:val="20"/>
+          <w:szCs w:val="20"/>
+        </w:rPr>
+      </w:pPr>
+      <w:r>
+        <w:rPr>
+          <w:rFonts w:ascii="Courier New" w:hAnsi="Courier New" w:cs="Courier New"/>
+          <w:sz w:val="20"/>
+          <w:szCs w:val="20"/>
+        </w:rPr>
+        <w:t>&lt;Trigger</w:t>
+      </w:r>
+      <w:proofErr w:type="gramStart"/>
+      <w:r>
+        <w:rPr>
+          <w:rFonts w:ascii="Courier New" w:hAnsi="Courier New" w:cs="Courier New"/>
+          <w:sz w:val="20"/>
+          <w:szCs w:val="20"/>
+        </w:rPr>
+        <w:t>&gt; :</w:t>
+      </w:r>
+      <w:proofErr w:type="gramEnd"/>
+      <w:r>
+        <w:rPr>
+          <w:rFonts w:ascii="Courier New" w:hAnsi="Courier New" w:cs="Courier New"/>
+          <w:sz w:val="20"/>
+          <w:szCs w:val="20"/>
+        </w:rPr>
+        <w:t xml:space="preserve">:= </w:t>
       </w:r>
       <w:r>
         <w:rPr>
@@ -1691,7 +2362,79 @@
           <w:sz w:val="20"/>
           <w:szCs w:val="20"/>
         </w:rPr>
-        <w:t>&lt;SensorID&gt; &lt;ReqState&gt; &lt;Trigger-Value&gt; &lt;Condition&gt; &lt;ActionID&gt; &lt;ActionState&gt; &lt;Action-Parameters&gt; &lt;Delay&gt; &lt;Repeat&gt;</w:t>
+        <w:t>&lt;</w:t>
+      </w:r>
+      <w:proofErr w:type="spellStart"/>
+      <w:r>
+        <w:rPr>
+          <w:rFonts w:ascii="Courier New" w:hAnsi="Courier New" w:cs="Courier New"/>
+          <w:sz w:val="20"/>
+          <w:szCs w:val="20"/>
+        </w:rPr>
+        <w:t>SensorID</w:t>
+      </w:r>
+      <w:proofErr w:type="spellEnd"/>
+      <w:r>
+        <w:rPr>
+          <w:rFonts w:ascii="Courier New" w:hAnsi="Courier New" w:cs="Courier New"/>
+          <w:sz w:val="20"/>
+          <w:szCs w:val="20"/>
+        </w:rPr>
+        <w:t>&gt; &lt;</w:t>
+      </w:r>
+      <w:proofErr w:type="spellStart"/>
+      <w:r>
+        <w:rPr>
+          <w:rFonts w:ascii="Courier New" w:hAnsi="Courier New" w:cs="Courier New"/>
+          <w:sz w:val="20"/>
+          <w:szCs w:val="20"/>
+        </w:rPr>
+        <w:t>ReqState</w:t>
+      </w:r>
+      <w:proofErr w:type="spellEnd"/>
+      <w:r>
+        <w:rPr>
+          <w:rFonts w:ascii="Courier New" w:hAnsi="Courier New" w:cs="Courier New"/>
+          <w:sz w:val="20"/>
+          <w:szCs w:val="20"/>
+        </w:rPr>
+        <w:t>&gt; &lt;Trigger-Value&gt; &lt;Condition&gt; &lt;</w:t>
+      </w:r>
+      <w:proofErr w:type="spellStart"/>
+      <w:r>
+        <w:rPr>
+          <w:rFonts w:ascii="Courier New" w:hAnsi="Courier New" w:cs="Courier New"/>
+          <w:sz w:val="20"/>
+          <w:szCs w:val="20"/>
+        </w:rPr>
+        <w:t>ActionID</w:t>
+      </w:r>
+      <w:proofErr w:type="spellEnd"/>
+      <w:r>
+        <w:rPr>
+          <w:rFonts w:ascii="Courier New" w:hAnsi="Courier New" w:cs="Courier New"/>
+          <w:sz w:val="20"/>
+          <w:szCs w:val="20"/>
+        </w:rPr>
+        <w:t>&gt; &lt;</w:t>
+      </w:r>
+      <w:proofErr w:type="spellStart"/>
+      <w:r>
+        <w:rPr>
+          <w:rFonts w:ascii="Courier New" w:hAnsi="Courier New" w:cs="Courier New"/>
+          <w:sz w:val="20"/>
+          <w:szCs w:val="20"/>
+        </w:rPr>
+        <w:t>ActionState</w:t>
+      </w:r>
+      <w:proofErr w:type="spellEnd"/>
+      <w:r>
+        <w:rPr>
+          <w:rFonts w:ascii="Courier New" w:hAnsi="Courier New" w:cs="Courier New"/>
+          <w:sz w:val="20"/>
+          <w:szCs w:val="20"/>
+        </w:rPr>
+        <w:t>&gt; &lt;Action-Parameters&gt; &lt;Delay&gt; &lt;Repeat&gt;</w:t>
       </w:r>
       <w:r>
         <w:rPr>
@@ -1725,308 +2468,973 @@
           <w:sz w:val="20"/>
           <w:szCs w:val="20"/>
         </w:rPr>
-        <w:t>&lt;Start-of-Trigger&gt;  ::= ‘t’</w:t>
-      </w:r>
-    </w:p>
-    <w:p>
-      <w:pPr>
-        <w:rPr>
-          <w:rFonts w:ascii="Courier New" w:hAnsi="Courier New" w:cs="Courier New"/>
-          <w:sz w:val="20"/>
-          <w:szCs w:val="20"/>
-        </w:rPr>
-      </w:pPr>
-      <w:r>
-        <w:rPr>
-          <w:rFonts w:ascii="Courier New" w:hAnsi="Courier New" w:cs="Courier New"/>
-          <w:sz w:val="20"/>
-          <w:szCs w:val="20"/>
-        </w:rPr>
-        <w:t>&lt;SensorID&gt;          ::= &lt;ID-byte&gt; * 2</w:t>
-      </w:r>
-    </w:p>
-    <w:p>
-      <w:pPr>
-        <w:rPr>
-          <w:rFonts w:ascii="Courier New" w:hAnsi="Courier New" w:cs="Courier New"/>
-          <w:sz w:val="20"/>
-          <w:szCs w:val="20"/>
-        </w:rPr>
-      </w:pPr>
-      <w:r>
-        <w:rPr>
-          <w:rFonts w:ascii="Courier New" w:hAnsi="Courier New" w:cs="Courier New"/>
-          <w:sz w:val="20"/>
-          <w:szCs w:val="20"/>
-        </w:rPr>
-        <w:t>&lt;ReqState&gt;          ::= &lt;ID-byte&gt;</w:t>
-      </w:r>
-    </w:p>
-    <w:p>
-      <w:pPr>
-        <w:rPr>
-          <w:rFonts w:ascii="Courier New" w:hAnsi="Courier New" w:cs="Courier New"/>
-          <w:sz w:val="20"/>
-          <w:szCs w:val="20"/>
-        </w:rPr>
-      </w:pPr>
-      <w:r>
-        <w:rPr>
-          <w:rFonts w:ascii="Courier New" w:hAnsi="Courier New" w:cs="Courier New"/>
-          <w:sz w:val="20"/>
-          <w:szCs w:val="20"/>
-        </w:rPr>
-        <w:t>&lt;Trigger-Value&gt;     ::= &lt;num-byte&gt; * 4</w:t>
-      </w:r>
-    </w:p>
-    <w:p>
-      <w:pPr>
-        <w:rPr>
-          <w:rFonts w:ascii="Courier New" w:hAnsi="Courier New" w:cs="Courier New"/>
-          <w:sz w:val="20"/>
-          <w:szCs w:val="20"/>
-        </w:rPr>
-      </w:pPr>
-      <w:r>
-        <w:rPr>
-          <w:rFonts w:ascii="Courier New" w:hAnsi="Courier New" w:cs="Courier New"/>
-          <w:sz w:val="20"/>
-          <w:szCs w:val="20"/>
-        </w:rPr>
-        <w:t>&lt;Condition&gt;         ::= ‘1’ | ‘2’ | ‘3’</w:t>
-      </w:r>
-    </w:p>
-    <w:p>
-      <w:pPr>
-        <w:rPr>
-          <w:rFonts w:ascii="Courier New" w:hAnsi="Courier New" w:cs="Courier New"/>
-          <w:sz w:val="20"/>
-          <w:szCs w:val="20"/>
-        </w:rPr>
-      </w:pPr>
-      <w:r>
-        <w:rPr>
-          <w:rFonts w:ascii="Courier New" w:hAnsi="Courier New" w:cs="Courier New"/>
-          <w:sz w:val="20"/>
-          <w:szCs w:val="20"/>
-        </w:rPr>
-        <w:t>&lt;ActionID&gt;          ::= &lt;ID-byte&gt; * 2</w:t>
-      </w:r>
-    </w:p>
-    <w:p>
-      <w:pPr>
-        <w:rPr>
-          <w:rFonts w:ascii="Courier New" w:hAnsi="Courier New" w:cs="Courier New"/>
-          <w:sz w:val="20"/>
-          <w:szCs w:val="20"/>
-        </w:rPr>
-      </w:pPr>
-      <w:r>
-        <w:rPr>
-          <w:rFonts w:ascii="Courier New" w:hAnsi="Courier New" w:cs="Courier New"/>
-          <w:sz w:val="20"/>
-          <w:szCs w:val="20"/>
-        </w:rPr>
-        <w:t>&lt;ActionState&gt;       ::= &lt;ID-byte&gt;</w:t>
-      </w:r>
-    </w:p>
-    <w:p>
-      <w:pPr>
-        <w:rPr>
-          <w:rFonts w:ascii="Courier New" w:hAnsi="Courier New" w:cs="Courier New"/>
-          <w:sz w:val="20"/>
-          <w:szCs w:val="20"/>
-        </w:rPr>
-      </w:pPr>
-      <w:r>
-        <w:rPr>
-          <w:rFonts w:ascii="Courier New" w:hAnsi="Courier New" w:cs="Courier New"/>
-          <w:sz w:val="20"/>
-          <w:szCs w:val="20"/>
-        </w:rPr>
-        <w:t>&lt;Action-Parameters&gt; ::= &lt;num-byte&gt; * 8</w:t>
-      </w:r>
-    </w:p>
-    <w:p>
-      <w:pPr>
-        <w:rPr>
-          <w:rFonts w:ascii="Courier New" w:hAnsi="Courier New" w:cs="Courier New"/>
-          <w:sz w:val="20"/>
-          <w:szCs w:val="20"/>
-        </w:rPr>
-      </w:pPr>
-      <w:r>
-        <w:rPr>
-          <w:rFonts w:ascii="Courier New" w:hAnsi="Courier New" w:cs="Courier New"/>
-          <w:sz w:val="20"/>
-          <w:szCs w:val="20"/>
-        </w:rPr>
-        <w:t>&lt;Delay&gt;             ::= &lt;num-byte&gt; * 4</w:t>
-      </w:r>
-    </w:p>
-    <w:p>
-      <w:pPr>
-        <w:rPr>
-          <w:rFonts w:ascii="Courier New" w:hAnsi="Courier New" w:cs="Courier New"/>
-          <w:sz w:val="20"/>
-          <w:szCs w:val="20"/>
-        </w:rPr>
-      </w:pPr>
-      <w:r>
-        <w:rPr>
-          <w:rFonts w:ascii="Courier New" w:hAnsi="Courier New" w:cs="Courier New"/>
-          <w:sz w:val="20"/>
-          <w:szCs w:val="20"/>
-        </w:rPr>
-        <w:t>&lt;Repeat&gt;            ::= &lt;Boolean&gt;</w:t>
-      </w:r>
-    </w:p>
-    <w:p>
-      <w:pPr>
-        <w:rPr>
-          <w:rFonts w:ascii="Courier New" w:hAnsi="Courier New" w:cs="Courier New"/>
-          <w:sz w:val="20"/>
-          <w:szCs w:val="20"/>
-        </w:rPr>
-      </w:pPr>
-      <w:r>
-        <w:rPr>
-          <w:rFonts w:ascii="Courier New" w:hAnsi="Courier New" w:cs="Courier New"/>
-          <w:sz w:val="20"/>
-          <w:szCs w:val="20"/>
-        </w:rPr>
-        <w:t>&lt;End-of-Trigger&gt;    ::= ‘z’</w:t>
-      </w:r>
-    </w:p>
-    <w:p>
-      <w:pPr>
-        <w:rPr>
-          <w:rFonts w:ascii="Courier New" w:hAnsi="Courier New" w:cs="Courier New"/>
-          <w:sz w:val="20"/>
-          <w:szCs w:val="20"/>
-        </w:rPr>
-      </w:pPr>
-    </w:p>
-    <w:p>
-      <w:pPr>
-        <w:rPr>
-          <w:rFonts w:ascii="Courier New" w:hAnsi="Courier New" w:cs="Courier New"/>
-          <w:sz w:val="20"/>
-          <w:szCs w:val="20"/>
-        </w:rPr>
-      </w:pPr>
-      <w:r>
-        <w:rPr>
-          <w:rFonts w:ascii="Courier New" w:hAnsi="Courier New" w:cs="Courier New"/>
-          <w:sz w:val="20"/>
-          <w:szCs w:val="20"/>
-        </w:rPr>
-        <w:t>&lt;num-byte&gt; ::= ‘`’ | ‘a’ | ‘b’ | ‘c’ | ‘d’ | ‘e’ | ‘f’ | ‘g’ | ‘h’ | ‘i’ | ‘j’ | ‘k’ | ‘l’ | ‘m’ | ‘n’ | ‘o’</w:t>
-      </w:r>
-    </w:p>
-    <w:p>
-      <w:pPr>
-        <w:rPr>
-          <w:rFonts w:ascii="Courier New" w:hAnsi="Courier New" w:cs="Courier New"/>
-          <w:sz w:val="20"/>
-          <w:szCs w:val="20"/>
-        </w:rPr>
-      </w:pPr>
-    </w:p>
-    <w:p>
-      <w:pPr>
-        <w:rPr>
-          <w:rFonts w:ascii="Courier New" w:hAnsi="Courier New" w:cs="Courier New"/>
-          <w:sz w:val="20"/>
-          <w:szCs w:val="20"/>
-        </w:rPr>
-      </w:pPr>
-      <w:r>
-        <w:rPr>
-          <w:rFonts w:ascii="Courier New" w:hAnsi="Courier New" w:cs="Courier New"/>
-          <w:sz w:val="20"/>
-          <w:szCs w:val="20"/>
-        </w:rPr>
-        <w:t>&lt;ID-byte&gt; ::= ‘@’ | ‘A’ | ‘B’ | ‘C’ | ‘D’ | ‘E’ | ‘F’ | ‘G’ | ‘H’ | ‘I’ | ‘J’ | ‘K’ | ‘L’ | ‘M’ | ‘N’ | ‘O’</w:t>
-      </w:r>
-    </w:p>
-    <w:p>
-      <w:pPr>
-        <w:rPr>
-          <w:rFonts w:ascii="Courier New" w:hAnsi="Courier New" w:cs="Courier New"/>
-          <w:sz w:val="20"/>
-          <w:szCs w:val="20"/>
-        </w:rPr>
-      </w:pPr>
-    </w:p>
-    <w:p>
-      <w:pPr>
-        <w:rPr>
-          <w:rFonts w:ascii="Courier New" w:hAnsi="Courier New" w:cs="Courier New"/>
-          <w:sz w:val="20"/>
-          <w:szCs w:val="20"/>
-        </w:rPr>
-      </w:pPr>
-      <w:r>
-        <w:rPr>
-          <w:rFonts w:ascii="Courier New" w:hAnsi="Courier New" w:cs="Courier New"/>
-          <w:sz w:val="20"/>
-          <w:szCs w:val="20"/>
-        </w:rPr>
-        <w:t>&lt;Boolean&gt; ::= ‘p’ | ‘q’</w:t>
-      </w:r>
-    </w:p>
-    <w:p>
-      <w:pPr>
-        <w:rPr>
-          <w:rFonts w:ascii="Courier New" w:hAnsi="Courier New" w:cs="Courier New"/>
-          <w:sz w:val="20"/>
-          <w:szCs w:val="20"/>
-        </w:rPr>
-      </w:pPr>
-    </w:p>
-    <w:p>
-      <w:pPr>
-        <w:rPr>
-          <w:rFonts w:ascii="Courier New" w:hAnsi="Courier New" w:cs="Courier New"/>
-          <w:sz w:val="20"/>
-          <w:szCs w:val="20"/>
-        </w:rPr>
-      </w:pPr>
-      <w:r>
-        <w:rPr>
-          <w:rFonts w:ascii="Courier New" w:hAnsi="Courier New" w:cs="Courier New"/>
-          <w:sz w:val="20"/>
-          <w:szCs w:val="20"/>
-        </w:rPr>
-        <w:lastRenderedPageBreak/>
-        <w:t>&lt;List-of-Sensor-Data&gt; ::= &lt;Start-of-Sensor-Data&gt; &lt;Sensor-Count&gt; &lt;Sensor-Data-List&gt; &lt;End-of-Block&gt;</w:t>
-      </w:r>
-    </w:p>
-    <w:p>
-      <w:pPr>
-        <w:rPr>
-          <w:rFonts w:ascii="Courier New" w:hAnsi="Courier New" w:cs="Courier New"/>
-          <w:sz w:val="20"/>
-          <w:szCs w:val="20"/>
-        </w:rPr>
-      </w:pPr>
-    </w:p>
-    <w:p>
-      <w:pPr>
-        <w:rPr>
-          <w:rFonts w:ascii="Courier New" w:hAnsi="Courier New" w:cs="Courier New"/>
-          <w:sz w:val="20"/>
-          <w:szCs w:val="20"/>
-        </w:rPr>
-      </w:pPr>
-      <w:r>
-        <w:rPr>
-          <w:rFonts w:ascii="Courier New" w:hAnsi="Courier New" w:cs="Courier New"/>
-          <w:sz w:val="20"/>
-          <w:szCs w:val="20"/>
-        </w:rPr>
-        <w:t>&lt;Start-of-Sensor-Data&gt; ::= ‘S’</w:t>
+        <w:t>&lt;Start-of-Trigger</w:t>
+      </w:r>
+      <w:proofErr w:type="gramStart"/>
+      <w:r>
+        <w:rPr>
+          <w:rFonts w:ascii="Courier New" w:hAnsi="Courier New" w:cs="Courier New"/>
+          <w:sz w:val="20"/>
+          <w:szCs w:val="20"/>
+        </w:rPr>
+        <w:t>&gt;  :</w:t>
+      </w:r>
+      <w:proofErr w:type="gramEnd"/>
+      <w:r>
+        <w:rPr>
+          <w:rFonts w:ascii="Courier New" w:hAnsi="Courier New" w:cs="Courier New"/>
+          <w:sz w:val="20"/>
+          <w:szCs w:val="20"/>
+        </w:rPr>
+        <w:t>:= ‘t’</w:t>
+      </w:r>
+    </w:p>
+    <w:p>
+      <w:pPr>
+        <w:rPr>
+          <w:rFonts w:ascii="Courier New" w:hAnsi="Courier New" w:cs="Courier New"/>
+          <w:sz w:val="20"/>
+          <w:szCs w:val="20"/>
+        </w:rPr>
+      </w:pPr>
+      <w:r>
+        <w:rPr>
+          <w:rFonts w:ascii="Courier New" w:hAnsi="Courier New" w:cs="Courier New"/>
+          <w:sz w:val="20"/>
+          <w:szCs w:val="20"/>
+        </w:rPr>
+        <w:t>&lt;</w:t>
+      </w:r>
+      <w:proofErr w:type="spellStart"/>
+      <w:r>
+        <w:rPr>
+          <w:rFonts w:ascii="Courier New" w:hAnsi="Courier New" w:cs="Courier New"/>
+          <w:sz w:val="20"/>
+          <w:szCs w:val="20"/>
+        </w:rPr>
+        <w:t>SensorID</w:t>
+      </w:r>
+      <w:proofErr w:type="spellEnd"/>
+      <w:proofErr w:type="gramStart"/>
+      <w:r>
+        <w:rPr>
+          <w:rFonts w:ascii="Courier New" w:hAnsi="Courier New" w:cs="Courier New"/>
+          <w:sz w:val="20"/>
+          <w:szCs w:val="20"/>
+        </w:rPr>
+        <w:t>&gt;          ::</w:t>
+      </w:r>
+      <w:proofErr w:type="gramEnd"/>
+      <w:r>
+        <w:rPr>
+          <w:rFonts w:ascii="Courier New" w:hAnsi="Courier New" w:cs="Courier New"/>
+          <w:sz w:val="20"/>
+          <w:szCs w:val="20"/>
+        </w:rPr>
+        <w:t>= &lt;ID-byte&gt; * 2</w:t>
+      </w:r>
+    </w:p>
+    <w:p>
+      <w:pPr>
+        <w:rPr>
+          <w:rFonts w:ascii="Courier New" w:hAnsi="Courier New" w:cs="Courier New"/>
+          <w:sz w:val="20"/>
+          <w:szCs w:val="20"/>
+        </w:rPr>
+      </w:pPr>
+      <w:r>
+        <w:rPr>
+          <w:rFonts w:ascii="Courier New" w:hAnsi="Courier New" w:cs="Courier New"/>
+          <w:sz w:val="20"/>
+          <w:szCs w:val="20"/>
+        </w:rPr>
+        <w:t>&lt;</w:t>
+      </w:r>
+      <w:proofErr w:type="spellStart"/>
+      <w:r>
+        <w:rPr>
+          <w:rFonts w:ascii="Courier New" w:hAnsi="Courier New" w:cs="Courier New"/>
+          <w:sz w:val="20"/>
+          <w:szCs w:val="20"/>
+        </w:rPr>
+        <w:t>ReqState</w:t>
+      </w:r>
+      <w:proofErr w:type="spellEnd"/>
+      <w:proofErr w:type="gramStart"/>
+      <w:r>
+        <w:rPr>
+          <w:rFonts w:ascii="Courier New" w:hAnsi="Courier New" w:cs="Courier New"/>
+          <w:sz w:val="20"/>
+          <w:szCs w:val="20"/>
+        </w:rPr>
+        <w:t>&gt;          ::</w:t>
+      </w:r>
+      <w:proofErr w:type="gramEnd"/>
+      <w:r>
+        <w:rPr>
+          <w:rFonts w:ascii="Courier New" w:hAnsi="Courier New" w:cs="Courier New"/>
+          <w:sz w:val="20"/>
+          <w:szCs w:val="20"/>
+        </w:rPr>
+        <w:t>= &lt;ID-byte&gt;</w:t>
+      </w:r>
+    </w:p>
+    <w:p>
+      <w:pPr>
+        <w:rPr>
+          <w:rFonts w:ascii="Courier New" w:hAnsi="Courier New" w:cs="Courier New"/>
+          <w:sz w:val="20"/>
+          <w:szCs w:val="20"/>
+        </w:rPr>
+      </w:pPr>
+      <w:r>
+        <w:rPr>
+          <w:rFonts w:ascii="Courier New" w:hAnsi="Courier New" w:cs="Courier New"/>
+          <w:sz w:val="20"/>
+          <w:szCs w:val="20"/>
+        </w:rPr>
+        <w:t>&lt;Trigger-Value</w:t>
+      </w:r>
+      <w:proofErr w:type="gramStart"/>
+      <w:r>
+        <w:rPr>
+          <w:rFonts w:ascii="Courier New" w:hAnsi="Courier New" w:cs="Courier New"/>
+          <w:sz w:val="20"/>
+          <w:szCs w:val="20"/>
+        </w:rPr>
+        <w:t>&gt;     ::</w:t>
+      </w:r>
+      <w:proofErr w:type="gramEnd"/>
+      <w:r>
+        <w:rPr>
+          <w:rFonts w:ascii="Courier New" w:hAnsi="Courier New" w:cs="Courier New"/>
+          <w:sz w:val="20"/>
+          <w:szCs w:val="20"/>
+        </w:rPr>
+        <w:t>= &lt;</w:t>
+      </w:r>
+      <w:proofErr w:type="spellStart"/>
+      <w:r>
+        <w:rPr>
+          <w:rFonts w:ascii="Courier New" w:hAnsi="Courier New" w:cs="Courier New"/>
+          <w:sz w:val="20"/>
+          <w:szCs w:val="20"/>
+        </w:rPr>
+        <w:t>num</w:t>
+      </w:r>
+      <w:proofErr w:type="spellEnd"/>
+      <w:r>
+        <w:rPr>
+          <w:rFonts w:ascii="Courier New" w:hAnsi="Courier New" w:cs="Courier New"/>
+          <w:sz w:val="20"/>
+          <w:szCs w:val="20"/>
+        </w:rPr>
+        <w:t>-byte&gt; * 4</w:t>
+      </w:r>
+    </w:p>
+    <w:p>
+      <w:pPr>
+        <w:rPr>
+          <w:rFonts w:ascii="Courier New" w:hAnsi="Courier New" w:cs="Courier New"/>
+          <w:sz w:val="20"/>
+          <w:szCs w:val="20"/>
+        </w:rPr>
+      </w:pPr>
+      <w:r>
+        <w:rPr>
+          <w:rFonts w:ascii="Courier New" w:hAnsi="Courier New" w:cs="Courier New"/>
+          <w:sz w:val="20"/>
+          <w:szCs w:val="20"/>
+        </w:rPr>
+        <w:t>&lt;Condition</w:t>
+      </w:r>
+      <w:proofErr w:type="gramStart"/>
+      <w:r>
+        <w:rPr>
+          <w:rFonts w:ascii="Courier New" w:hAnsi="Courier New" w:cs="Courier New"/>
+          <w:sz w:val="20"/>
+          <w:szCs w:val="20"/>
+        </w:rPr>
+        <w:t>&gt;         ::</w:t>
+      </w:r>
+      <w:proofErr w:type="gramEnd"/>
+      <w:r>
+        <w:rPr>
+          <w:rFonts w:ascii="Courier New" w:hAnsi="Courier New" w:cs="Courier New"/>
+          <w:sz w:val="20"/>
+          <w:szCs w:val="20"/>
+        </w:rPr>
+        <w:t>= ‘1’ | ‘2’ | ‘3’</w:t>
+      </w:r>
+    </w:p>
+    <w:p>
+      <w:pPr>
+        <w:rPr>
+          <w:rFonts w:ascii="Courier New" w:hAnsi="Courier New" w:cs="Courier New"/>
+          <w:sz w:val="20"/>
+          <w:szCs w:val="20"/>
+        </w:rPr>
+      </w:pPr>
+      <w:r>
+        <w:rPr>
+          <w:rFonts w:ascii="Courier New" w:hAnsi="Courier New" w:cs="Courier New"/>
+          <w:sz w:val="20"/>
+          <w:szCs w:val="20"/>
+        </w:rPr>
+        <w:t>&lt;</w:t>
+      </w:r>
+      <w:proofErr w:type="spellStart"/>
+      <w:r>
+        <w:rPr>
+          <w:rFonts w:ascii="Courier New" w:hAnsi="Courier New" w:cs="Courier New"/>
+          <w:sz w:val="20"/>
+          <w:szCs w:val="20"/>
+        </w:rPr>
+        <w:t>ActionID</w:t>
+      </w:r>
+      <w:proofErr w:type="spellEnd"/>
+      <w:proofErr w:type="gramStart"/>
+      <w:r>
+        <w:rPr>
+          <w:rFonts w:ascii="Courier New" w:hAnsi="Courier New" w:cs="Courier New"/>
+          <w:sz w:val="20"/>
+          <w:szCs w:val="20"/>
+        </w:rPr>
+        <w:t>&gt;          ::</w:t>
+      </w:r>
+      <w:proofErr w:type="gramEnd"/>
+      <w:r>
+        <w:rPr>
+          <w:rFonts w:ascii="Courier New" w:hAnsi="Courier New" w:cs="Courier New"/>
+          <w:sz w:val="20"/>
+          <w:szCs w:val="20"/>
+        </w:rPr>
+        <w:t>= &lt;ID-byte&gt; * 2</w:t>
+      </w:r>
+    </w:p>
+    <w:p>
+      <w:pPr>
+        <w:rPr>
+          <w:rFonts w:ascii="Courier New" w:hAnsi="Courier New" w:cs="Courier New"/>
+          <w:sz w:val="20"/>
+          <w:szCs w:val="20"/>
+        </w:rPr>
+      </w:pPr>
+      <w:r>
+        <w:rPr>
+          <w:rFonts w:ascii="Courier New" w:hAnsi="Courier New" w:cs="Courier New"/>
+          <w:sz w:val="20"/>
+          <w:szCs w:val="20"/>
+        </w:rPr>
+        <w:t>&lt;</w:t>
+      </w:r>
+      <w:proofErr w:type="spellStart"/>
+      <w:r>
+        <w:rPr>
+          <w:rFonts w:ascii="Courier New" w:hAnsi="Courier New" w:cs="Courier New"/>
+          <w:sz w:val="20"/>
+          <w:szCs w:val="20"/>
+        </w:rPr>
+        <w:t>ActionState</w:t>
+      </w:r>
+      <w:proofErr w:type="spellEnd"/>
+      <w:proofErr w:type="gramStart"/>
+      <w:r>
+        <w:rPr>
+          <w:rFonts w:ascii="Courier New" w:hAnsi="Courier New" w:cs="Courier New"/>
+          <w:sz w:val="20"/>
+          <w:szCs w:val="20"/>
+        </w:rPr>
+        <w:t>&gt;       ::</w:t>
+      </w:r>
+      <w:proofErr w:type="gramEnd"/>
+      <w:r>
+        <w:rPr>
+          <w:rFonts w:ascii="Courier New" w:hAnsi="Courier New" w:cs="Courier New"/>
+          <w:sz w:val="20"/>
+          <w:szCs w:val="20"/>
+        </w:rPr>
+        <w:t>= &lt;ID-byte&gt;</w:t>
+      </w:r>
+    </w:p>
+    <w:p>
+      <w:pPr>
+        <w:rPr>
+          <w:rFonts w:ascii="Courier New" w:hAnsi="Courier New" w:cs="Courier New"/>
+          <w:sz w:val="20"/>
+          <w:szCs w:val="20"/>
+        </w:rPr>
+      </w:pPr>
+      <w:r>
+        <w:rPr>
+          <w:rFonts w:ascii="Courier New" w:hAnsi="Courier New" w:cs="Courier New"/>
+          <w:sz w:val="20"/>
+          <w:szCs w:val="20"/>
+        </w:rPr>
+        <w:t>&lt;Action-Parameters</w:t>
+      </w:r>
+      <w:proofErr w:type="gramStart"/>
+      <w:r>
+        <w:rPr>
+          <w:rFonts w:ascii="Courier New" w:hAnsi="Courier New" w:cs="Courier New"/>
+          <w:sz w:val="20"/>
+          <w:szCs w:val="20"/>
+        </w:rPr>
+        <w:t>&gt; :</w:t>
+      </w:r>
+      <w:proofErr w:type="gramEnd"/>
+      <w:r>
+        <w:rPr>
+          <w:rFonts w:ascii="Courier New" w:hAnsi="Courier New" w:cs="Courier New"/>
+          <w:sz w:val="20"/>
+          <w:szCs w:val="20"/>
+        </w:rPr>
+        <w:t>:= &lt;</w:t>
+      </w:r>
+      <w:proofErr w:type="spellStart"/>
+      <w:r>
+        <w:rPr>
+          <w:rFonts w:ascii="Courier New" w:hAnsi="Courier New" w:cs="Courier New"/>
+          <w:sz w:val="20"/>
+          <w:szCs w:val="20"/>
+        </w:rPr>
+        <w:t>num</w:t>
+      </w:r>
+      <w:proofErr w:type="spellEnd"/>
+      <w:r>
+        <w:rPr>
+          <w:rFonts w:ascii="Courier New" w:hAnsi="Courier New" w:cs="Courier New"/>
+          <w:sz w:val="20"/>
+          <w:szCs w:val="20"/>
+        </w:rPr>
+        <w:t>-byte&gt; * 8</w:t>
+      </w:r>
+    </w:p>
+    <w:p>
+      <w:pPr>
+        <w:rPr>
+          <w:rFonts w:ascii="Courier New" w:hAnsi="Courier New" w:cs="Courier New"/>
+          <w:sz w:val="20"/>
+          <w:szCs w:val="20"/>
+        </w:rPr>
+      </w:pPr>
+      <w:r>
+        <w:rPr>
+          <w:rFonts w:ascii="Courier New" w:hAnsi="Courier New" w:cs="Courier New"/>
+          <w:sz w:val="20"/>
+          <w:szCs w:val="20"/>
+        </w:rPr>
+        <w:t>&lt;Delay</w:t>
+      </w:r>
+      <w:proofErr w:type="gramStart"/>
+      <w:r>
+        <w:rPr>
+          <w:rFonts w:ascii="Courier New" w:hAnsi="Courier New" w:cs="Courier New"/>
+          <w:sz w:val="20"/>
+          <w:szCs w:val="20"/>
+        </w:rPr>
+        <w:t>&gt;             ::</w:t>
+      </w:r>
+      <w:proofErr w:type="gramEnd"/>
+      <w:r>
+        <w:rPr>
+          <w:rFonts w:ascii="Courier New" w:hAnsi="Courier New" w:cs="Courier New"/>
+          <w:sz w:val="20"/>
+          <w:szCs w:val="20"/>
+        </w:rPr>
+        <w:t>= &lt;</w:t>
+      </w:r>
+      <w:proofErr w:type="spellStart"/>
+      <w:r>
+        <w:rPr>
+          <w:rFonts w:ascii="Courier New" w:hAnsi="Courier New" w:cs="Courier New"/>
+          <w:sz w:val="20"/>
+          <w:szCs w:val="20"/>
+        </w:rPr>
+        <w:t>num</w:t>
+      </w:r>
+      <w:proofErr w:type="spellEnd"/>
+      <w:r>
+        <w:rPr>
+          <w:rFonts w:ascii="Courier New" w:hAnsi="Courier New" w:cs="Courier New"/>
+          <w:sz w:val="20"/>
+          <w:szCs w:val="20"/>
+        </w:rPr>
+        <w:t>-byte&gt; * 4</w:t>
+      </w:r>
+    </w:p>
+    <w:p>
+      <w:pPr>
+        <w:rPr>
+          <w:rFonts w:ascii="Courier New" w:hAnsi="Courier New" w:cs="Courier New"/>
+          <w:sz w:val="20"/>
+          <w:szCs w:val="20"/>
+        </w:rPr>
+      </w:pPr>
+      <w:r>
+        <w:rPr>
+          <w:rFonts w:ascii="Courier New" w:hAnsi="Courier New" w:cs="Courier New"/>
+          <w:sz w:val="20"/>
+          <w:szCs w:val="20"/>
+        </w:rPr>
+        <w:t>&lt;Repeat</w:t>
+      </w:r>
+      <w:proofErr w:type="gramStart"/>
+      <w:r>
+        <w:rPr>
+          <w:rFonts w:ascii="Courier New" w:hAnsi="Courier New" w:cs="Courier New"/>
+          <w:sz w:val="20"/>
+          <w:szCs w:val="20"/>
+        </w:rPr>
+        <w:t>&gt;            ::</w:t>
+      </w:r>
+      <w:proofErr w:type="gramEnd"/>
+      <w:r>
+        <w:rPr>
+          <w:rFonts w:ascii="Courier New" w:hAnsi="Courier New" w:cs="Courier New"/>
+          <w:sz w:val="20"/>
+          <w:szCs w:val="20"/>
+        </w:rPr>
+        <w:t>= &lt;Boolean&gt;</w:t>
+      </w:r>
+    </w:p>
+    <w:p>
+      <w:pPr>
+        <w:rPr>
+          <w:rFonts w:ascii="Courier New" w:hAnsi="Courier New" w:cs="Courier New"/>
+          <w:sz w:val="20"/>
+          <w:szCs w:val="20"/>
+        </w:rPr>
+      </w:pPr>
+      <w:r>
+        <w:rPr>
+          <w:rFonts w:ascii="Courier New" w:hAnsi="Courier New" w:cs="Courier New"/>
+          <w:sz w:val="20"/>
+          <w:szCs w:val="20"/>
+        </w:rPr>
+        <w:t>&lt;End-of-Trigger</w:t>
+      </w:r>
+      <w:proofErr w:type="gramStart"/>
+      <w:r>
+        <w:rPr>
+          <w:rFonts w:ascii="Courier New" w:hAnsi="Courier New" w:cs="Courier New"/>
+          <w:sz w:val="20"/>
+          <w:szCs w:val="20"/>
+        </w:rPr>
+        <w:t>&gt;    ::</w:t>
+      </w:r>
+      <w:proofErr w:type="gramEnd"/>
+      <w:r>
+        <w:rPr>
+          <w:rFonts w:ascii="Courier New" w:hAnsi="Courier New" w:cs="Courier New"/>
+          <w:sz w:val="20"/>
+          <w:szCs w:val="20"/>
+        </w:rPr>
+        <w:t>= ‘z’</w:t>
+      </w:r>
+    </w:p>
+    <w:p>
+      <w:pPr>
+        <w:rPr>
+          <w:rFonts w:ascii="Courier New" w:hAnsi="Courier New" w:cs="Courier New"/>
+          <w:sz w:val="20"/>
+          <w:szCs w:val="20"/>
+        </w:rPr>
+      </w:pPr>
+    </w:p>
+    <w:p>
+      <w:pPr>
+        <w:rPr>
+          <w:rFonts w:ascii="Courier New" w:hAnsi="Courier New" w:cs="Courier New"/>
+          <w:sz w:val="20"/>
+          <w:szCs w:val="20"/>
+        </w:rPr>
+      </w:pPr>
+      <w:r>
+        <w:rPr>
+          <w:rFonts w:ascii="Courier New" w:hAnsi="Courier New" w:cs="Courier New"/>
+          <w:sz w:val="20"/>
+          <w:szCs w:val="20"/>
+        </w:rPr>
+        <w:t>&lt;Mouse-Speed-Block</w:t>
+      </w:r>
+      <w:proofErr w:type="gramStart"/>
+      <w:r>
+        <w:rPr>
+          <w:rFonts w:ascii="Courier New" w:hAnsi="Courier New" w:cs="Courier New"/>
+          <w:sz w:val="20"/>
+          <w:szCs w:val="20"/>
+        </w:rPr>
+        <w:t>&gt; :</w:t>
+      </w:r>
+      <w:proofErr w:type="gramEnd"/>
+      <w:r>
+        <w:rPr>
+          <w:rFonts w:ascii="Courier New" w:hAnsi="Courier New" w:cs="Courier New"/>
+          <w:sz w:val="20"/>
+          <w:szCs w:val="20"/>
+        </w:rPr>
+        <w:t>:= &lt;Start-of-Mouse-Speed&gt; &lt;Data-Count&gt; &lt;MS-Delay&gt; &lt;MS-Jump&gt; &lt;MS-Delay&gt; &lt;MS-Jump&gt; &lt;MS-Delay&gt; &lt;MS-Jump&gt; &lt;MS-Time&gt; &lt;MS-Time&gt;</w:t>
+      </w:r>
+    </w:p>
+    <w:p>
+      <w:pPr>
+        <w:rPr>
+          <w:rFonts w:ascii="Courier New" w:hAnsi="Courier New" w:cs="Courier New"/>
+          <w:sz w:val="20"/>
+          <w:szCs w:val="20"/>
+        </w:rPr>
+      </w:pPr>
+    </w:p>
+    <w:p>
+      <w:pPr>
+        <w:rPr>
+          <w:rFonts w:ascii="Courier New" w:hAnsi="Courier New" w:cs="Courier New"/>
+          <w:sz w:val="20"/>
+          <w:szCs w:val="20"/>
+        </w:rPr>
+      </w:pPr>
+      <w:r>
+        <w:rPr>
+          <w:rFonts w:ascii="Courier New" w:hAnsi="Courier New" w:cs="Courier New"/>
+          <w:sz w:val="20"/>
+          <w:szCs w:val="20"/>
+        </w:rPr>
+        <w:t>&lt;Start-of-Mouse-Speed</w:t>
+      </w:r>
+      <w:proofErr w:type="gramStart"/>
+      <w:r>
+        <w:rPr>
+          <w:rFonts w:ascii="Courier New" w:hAnsi="Courier New" w:cs="Courier New"/>
+          <w:sz w:val="20"/>
+          <w:szCs w:val="20"/>
+        </w:rPr>
+        <w:t>&gt; :</w:t>
+      </w:r>
+      <w:proofErr w:type="gramEnd"/>
+      <w:r>
+        <w:rPr>
+          <w:rFonts w:ascii="Courier New" w:hAnsi="Courier New" w:cs="Courier New"/>
+          <w:sz w:val="20"/>
+          <w:szCs w:val="20"/>
+        </w:rPr>
+        <w:t>:= ‘Y’</w:t>
+      </w:r>
+    </w:p>
+    <w:p>
+      <w:pPr>
+        <w:rPr>
+          <w:rFonts w:ascii="Courier New" w:hAnsi="Courier New" w:cs="Courier New"/>
+          <w:sz w:val="20"/>
+          <w:szCs w:val="20"/>
+        </w:rPr>
+      </w:pPr>
+      <w:r>
+        <w:rPr>
+          <w:rFonts w:ascii="Courier New" w:hAnsi="Courier New" w:cs="Courier New"/>
+          <w:sz w:val="20"/>
+          <w:szCs w:val="20"/>
+        </w:rPr>
+        <w:t>&lt;Data-Count</w:t>
+      </w:r>
+      <w:proofErr w:type="gramStart"/>
+      <w:r>
+        <w:rPr>
+          <w:rFonts w:ascii="Courier New" w:hAnsi="Courier New" w:cs="Courier New"/>
+          <w:sz w:val="20"/>
+          <w:szCs w:val="20"/>
+        </w:rPr>
+        <w:t>&gt;           ::</w:t>
+      </w:r>
+      <w:proofErr w:type="gramEnd"/>
+      <w:r>
+        <w:rPr>
+          <w:rFonts w:ascii="Courier New" w:hAnsi="Courier New" w:cs="Courier New"/>
+          <w:sz w:val="20"/>
+          <w:szCs w:val="20"/>
+        </w:rPr>
+        <w:t>= &lt;</w:t>
+      </w:r>
+      <w:proofErr w:type="spellStart"/>
+      <w:r>
+        <w:rPr>
+          <w:rFonts w:ascii="Courier New" w:hAnsi="Courier New" w:cs="Courier New"/>
+          <w:sz w:val="20"/>
+          <w:szCs w:val="20"/>
+        </w:rPr>
+        <w:t>num</w:t>
+      </w:r>
+      <w:proofErr w:type="spellEnd"/>
+      <w:r>
+        <w:rPr>
+          <w:rFonts w:ascii="Courier New" w:hAnsi="Courier New" w:cs="Courier New"/>
+          <w:sz w:val="20"/>
+          <w:szCs w:val="20"/>
+        </w:rPr>
+        <w:t>-byte&gt; * 4</w:t>
+      </w:r>
+    </w:p>
+    <w:p>
+      <w:pPr>
+        <w:rPr>
+          <w:rFonts w:ascii="Courier New" w:hAnsi="Courier New" w:cs="Courier New"/>
+          <w:sz w:val="20"/>
+          <w:szCs w:val="20"/>
+        </w:rPr>
+      </w:pPr>
+      <w:r>
+        <w:rPr>
+          <w:rFonts w:ascii="Courier New" w:hAnsi="Courier New" w:cs="Courier New"/>
+          <w:sz w:val="20"/>
+          <w:szCs w:val="20"/>
+        </w:rPr>
+        <w:t>&lt;MS-Delay</w:t>
+      </w:r>
+      <w:proofErr w:type="gramStart"/>
+      <w:r>
+        <w:rPr>
+          <w:rFonts w:ascii="Courier New" w:hAnsi="Courier New" w:cs="Courier New"/>
+          <w:sz w:val="20"/>
+          <w:szCs w:val="20"/>
+        </w:rPr>
+        <w:t>&gt;             ::</w:t>
+      </w:r>
+      <w:proofErr w:type="gramEnd"/>
+      <w:r>
+        <w:rPr>
+          <w:rFonts w:ascii="Courier New" w:hAnsi="Courier New" w:cs="Courier New"/>
+          <w:sz w:val="20"/>
+          <w:szCs w:val="20"/>
+        </w:rPr>
+        <w:t>= &lt;ID-byte&gt; * 2</w:t>
+      </w:r>
+    </w:p>
+    <w:p>
+      <w:pPr>
+        <w:rPr>
+          <w:rFonts w:ascii="Courier New" w:hAnsi="Courier New" w:cs="Courier New"/>
+          <w:sz w:val="20"/>
+          <w:szCs w:val="20"/>
+        </w:rPr>
+      </w:pPr>
+      <w:r>
+        <w:rPr>
+          <w:rFonts w:ascii="Courier New" w:hAnsi="Courier New" w:cs="Courier New"/>
+          <w:sz w:val="20"/>
+          <w:szCs w:val="20"/>
+        </w:rPr>
+        <w:t>&lt;MS-Jump</w:t>
+      </w:r>
+      <w:proofErr w:type="gramStart"/>
+      <w:r>
+        <w:rPr>
+          <w:rFonts w:ascii="Courier New" w:hAnsi="Courier New" w:cs="Courier New"/>
+          <w:sz w:val="20"/>
+          <w:szCs w:val="20"/>
+        </w:rPr>
+        <w:t>&gt;              ::</w:t>
+      </w:r>
+      <w:proofErr w:type="gramEnd"/>
+      <w:r>
+        <w:rPr>
+          <w:rFonts w:ascii="Courier New" w:hAnsi="Courier New" w:cs="Courier New"/>
+          <w:sz w:val="20"/>
+          <w:szCs w:val="20"/>
+        </w:rPr>
+        <w:t>= &lt;ID-Byte&gt; * 2</w:t>
+      </w:r>
+    </w:p>
+    <w:p>
+      <w:pPr>
+        <w:rPr>
+          <w:rFonts w:ascii="Courier New" w:hAnsi="Courier New" w:cs="Courier New"/>
+          <w:sz w:val="20"/>
+          <w:szCs w:val="20"/>
+        </w:rPr>
+      </w:pPr>
+      <w:r>
+        <w:rPr>
+          <w:rFonts w:ascii="Courier New" w:hAnsi="Courier New" w:cs="Courier New"/>
+          <w:sz w:val="20"/>
+          <w:szCs w:val="20"/>
+        </w:rPr>
+        <w:t>&lt;MS-Time&gt;              ::= &lt;</w:t>
+      </w:r>
+      <w:proofErr w:type="spellStart"/>
+      <w:r>
+        <w:rPr>
+          <w:rFonts w:ascii="Courier New" w:hAnsi="Courier New" w:cs="Courier New"/>
+          <w:sz w:val="20"/>
+          <w:szCs w:val="20"/>
+        </w:rPr>
+        <w:t>num</w:t>
+      </w:r>
+      <w:proofErr w:type="spellEnd"/>
+      <w:r>
+        <w:rPr>
+          <w:rFonts w:ascii="Courier New" w:hAnsi="Courier New" w:cs="Courier New"/>
+          <w:sz w:val="20"/>
+          <w:szCs w:val="20"/>
+        </w:rPr>
+        <w:t>-byte&gt; * 4</w:t>
+      </w:r>
+      <w:bookmarkStart w:id="0" w:name="_GoBack"/>
+      <w:bookmarkEnd w:id="0"/>
+    </w:p>
+    <w:p>
+      <w:pPr>
+        <w:rPr>
+          <w:rFonts w:ascii="Courier New" w:hAnsi="Courier New" w:cs="Courier New"/>
+          <w:sz w:val="20"/>
+          <w:szCs w:val="20"/>
+        </w:rPr>
+      </w:pPr>
+    </w:p>
+    <w:p>
+      <w:pPr>
+        <w:rPr>
+          <w:rFonts w:ascii="Courier New" w:hAnsi="Courier New" w:cs="Courier New"/>
+          <w:sz w:val="20"/>
+          <w:szCs w:val="20"/>
+        </w:rPr>
+      </w:pPr>
+      <w:r>
+        <w:rPr>
+          <w:rFonts w:ascii="Courier New" w:hAnsi="Courier New" w:cs="Courier New"/>
+          <w:sz w:val="20"/>
+          <w:szCs w:val="20"/>
+        </w:rPr>
+        <w:t>&lt;</w:t>
+      </w:r>
+      <w:proofErr w:type="spellStart"/>
+      <w:r>
+        <w:rPr>
+          <w:rFonts w:ascii="Courier New" w:hAnsi="Courier New" w:cs="Courier New"/>
+          <w:sz w:val="20"/>
+          <w:szCs w:val="20"/>
+        </w:rPr>
+        <w:t>num</w:t>
+      </w:r>
+      <w:proofErr w:type="spellEnd"/>
+      <w:r>
+        <w:rPr>
+          <w:rFonts w:ascii="Courier New" w:hAnsi="Courier New" w:cs="Courier New"/>
+          <w:sz w:val="20"/>
+          <w:szCs w:val="20"/>
+        </w:rPr>
+        <w:t>-byte</w:t>
+      </w:r>
+      <w:proofErr w:type="gramStart"/>
+      <w:r>
+        <w:rPr>
+          <w:rFonts w:ascii="Courier New" w:hAnsi="Courier New" w:cs="Courier New"/>
+          <w:sz w:val="20"/>
+          <w:szCs w:val="20"/>
+        </w:rPr>
+        <w:t>&gt; :</w:t>
+      </w:r>
+      <w:proofErr w:type="gramEnd"/>
+      <w:r>
+        <w:rPr>
+          <w:rFonts w:ascii="Courier New" w:hAnsi="Courier New" w:cs="Courier New"/>
+          <w:sz w:val="20"/>
+          <w:szCs w:val="20"/>
+        </w:rPr>
+        <w:t>:= ‘`’ | ‘a’ | ‘b’ | ‘c’ | ‘d’ | ‘e’ | ‘f’ | ‘g’ | ‘h’ | ‘</w:t>
+      </w:r>
+      <w:proofErr w:type="spellStart"/>
+      <w:r>
+        <w:rPr>
+          <w:rFonts w:ascii="Courier New" w:hAnsi="Courier New" w:cs="Courier New"/>
+          <w:sz w:val="20"/>
+          <w:szCs w:val="20"/>
+        </w:rPr>
+        <w:t>i</w:t>
+      </w:r>
+      <w:proofErr w:type="spellEnd"/>
+      <w:r>
+        <w:rPr>
+          <w:rFonts w:ascii="Courier New" w:hAnsi="Courier New" w:cs="Courier New"/>
+          <w:sz w:val="20"/>
+          <w:szCs w:val="20"/>
+        </w:rPr>
+        <w:t>’ | ‘j’ | ‘k’ | ‘l’ | ‘m’ | ‘n’ | ‘o’</w:t>
+      </w:r>
+    </w:p>
+    <w:p>
+      <w:pPr>
+        <w:rPr>
+          <w:rFonts w:ascii="Courier New" w:hAnsi="Courier New" w:cs="Courier New"/>
+          <w:sz w:val="20"/>
+          <w:szCs w:val="20"/>
+        </w:rPr>
+      </w:pPr>
+    </w:p>
+    <w:p>
+      <w:pPr>
+        <w:rPr>
+          <w:rFonts w:ascii="Courier New" w:hAnsi="Courier New" w:cs="Courier New"/>
+          <w:sz w:val="20"/>
+          <w:szCs w:val="20"/>
+        </w:rPr>
+      </w:pPr>
+      <w:r>
+        <w:rPr>
+          <w:rFonts w:ascii="Courier New" w:hAnsi="Courier New" w:cs="Courier New"/>
+          <w:sz w:val="20"/>
+          <w:szCs w:val="20"/>
+        </w:rPr>
+        <w:t>&lt;ID-byte</w:t>
+      </w:r>
+      <w:proofErr w:type="gramStart"/>
+      <w:r>
+        <w:rPr>
+          <w:rFonts w:ascii="Courier New" w:hAnsi="Courier New" w:cs="Courier New"/>
+          <w:sz w:val="20"/>
+          <w:szCs w:val="20"/>
+        </w:rPr>
+        <w:t>&gt; :</w:t>
+      </w:r>
+      <w:proofErr w:type="gramEnd"/>
+      <w:r>
+        <w:rPr>
+          <w:rFonts w:ascii="Courier New" w:hAnsi="Courier New" w:cs="Courier New"/>
+          <w:sz w:val="20"/>
+          <w:szCs w:val="20"/>
+        </w:rPr>
+        <w:t>:= ‘@’ | ‘A’ | ‘B’ | ‘C’ | ‘D’ | ‘E’ | ‘F’ | ‘G’ | ‘H’ | ‘I’ | ‘J’ | ‘K’ | ‘L’ | ‘M’ | ‘N’ | ‘O’</w:t>
+      </w:r>
+    </w:p>
+    <w:p>
+      <w:pPr>
+        <w:rPr>
+          <w:rFonts w:ascii="Courier New" w:hAnsi="Courier New" w:cs="Courier New"/>
+          <w:sz w:val="20"/>
+          <w:szCs w:val="20"/>
+        </w:rPr>
+      </w:pPr>
+    </w:p>
+    <w:p>
+      <w:pPr>
+        <w:rPr>
+          <w:rFonts w:ascii="Courier New" w:hAnsi="Courier New" w:cs="Courier New"/>
+          <w:sz w:val="20"/>
+          <w:szCs w:val="20"/>
+        </w:rPr>
+      </w:pPr>
+      <w:r>
+        <w:rPr>
+          <w:rFonts w:ascii="Courier New" w:hAnsi="Courier New" w:cs="Courier New"/>
+          <w:sz w:val="20"/>
+          <w:szCs w:val="20"/>
+        </w:rPr>
+        <w:t>&lt;Boolean</w:t>
+      </w:r>
+      <w:proofErr w:type="gramStart"/>
+      <w:r>
+        <w:rPr>
+          <w:rFonts w:ascii="Courier New" w:hAnsi="Courier New" w:cs="Courier New"/>
+          <w:sz w:val="20"/>
+          <w:szCs w:val="20"/>
+        </w:rPr>
+        <w:t>&gt; :</w:t>
+      </w:r>
+      <w:proofErr w:type="gramEnd"/>
+      <w:r>
+        <w:rPr>
+          <w:rFonts w:ascii="Courier New" w:hAnsi="Courier New" w:cs="Courier New"/>
+          <w:sz w:val="20"/>
+          <w:szCs w:val="20"/>
+        </w:rPr>
+        <w:t>:= ‘p’ | ‘q’</w:t>
+      </w:r>
+    </w:p>
+    <w:p>
+      <w:pPr>
+        <w:rPr>
+          <w:rFonts w:ascii="Courier New" w:hAnsi="Courier New" w:cs="Courier New"/>
+          <w:sz w:val="20"/>
+          <w:szCs w:val="20"/>
+        </w:rPr>
+      </w:pPr>
+    </w:p>
+    <w:p>
+      <w:pPr>
+        <w:rPr>
+          <w:rFonts w:ascii="Courier New" w:hAnsi="Courier New" w:cs="Courier New"/>
+          <w:sz w:val="20"/>
+          <w:szCs w:val="20"/>
+        </w:rPr>
+      </w:pPr>
+      <w:r>
+        <w:rPr>
+          <w:rFonts w:ascii="Courier New" w:hAnsi="Courier New" w:cs="Courier New"/>
+          <w:sz w:val="20"/>
+          <w:szCs w:val="20"/>
+        </w:rPr>
+        <w:t>&lt;List-of-Sensor-Data</w:t>
+      </w:r>
+      <w:proofErr w:type="gramStart"/>
+      <w:r>
+        <w:rPr>
+          <w:rFonts w:ascii="Courier New" w:hAnsi="Courier New" w:cs="Courier New"/>
+          <w:sz w:val="20"/>
+          <w:szCs w:val="20"/>
+        </w:rPr>
+        <w:t>&gt; :</w:t>
+      </w:r>
+      <w:proofErr w:type="gramEnd"/>
+      <w:r>
+        <w:rPr>
+          <w:rFonts w:ascii="Courier New" w:hAnsi="Courier New" w:cs="Courier New"/>
+          <w:sz w:val="20"/>
+          <w:szCs w:val="20"/>
+        </w:rPr>
+        <w:t>:= &lt;Start-of-Sensor-Data&gt; &lt;Sensor-Count&gt; &lt;Sensor-Data-List&gt; &lt;End-of-Block&gt;</w:t>
+      </w:r>
+    </w:p>
+    <w:p>
+      <w:pPr>
+        <w:rPr>
+          <w:rFonts w:ascii="Courier New" w:hAnsi="Courier New" w:cs="Courier New"/>
+          <w:sz w:val="20"/>
+          <w:szCs w:val="20"/>
+        </w:rPr>
+      </w:pPr>
+    </w:p>
+    <w:p>
+      <w:pPr>
+        <w:rPr>
+          <w:rFonts w:ascii="Courier New" w:hAnsi="Courier New" w:cs="Courier New"/>
+          <w:sz w:val="20"/>
+          <w:szCs w:val="20"/>
+        </w:rPr>
+      </w:pPr>
+      <w:r>
+        <w:rPr>
+          <w:rFonts w:ascii="Courier New" w:hAnsi="Courier New" w:cs="Courier New"/>
+          <w:sz w:val="20"/>
+          <w:szCs w:val="20"/>
+        </w:rPr>
+        <w:t>&lt;Start-of-Sensor-Data</w:t>
+      </w:r>
+      <w:proofErr w:type="gramStart"/>
+      <w:r>
+        <w:rPr>
+          <w:rFonts w:ascii="Courier New" w:hAnsi="Courier New" w:cs="Courier New"/>
+          <w:sz w:val="20"/>
+          <w:szCs w:val="20"/>
+        </w:rPr>
+        <w:t>&gt; :</w:t>
+      </w:r>
+      <w:proofErr w:type="gramEnd"/>
+      <w:r>
+        <w:rPr>
+          <w:rFonts w:ascii="Courier New" w:hAnsi="Courier New" w:cs="Courier New"/>
+          <w:sz w:val="20"/>
+          <w:szCs w:val="20"/>
+        </w:rPr>
+        <w:t>:= ‘S’</w:t>
       </w:r>
     </w:p>
     <w:p>
@@ -2069,85 +3477,203 @@
           <w:sz w:val="20"/>
           <w:szCs w:val="20"/>
         </w:rPr>
-        <w:t>&lt;Sensor-Count&gt; := &lt;num-byte&gt; * 4</w:t>
-      </w:r>
-    </w:p>
-    <w:p>
-      <w:pPr>
-        <w:rPr>
-          <w:rFonts w:ascii="Courier New" w:hAnsi="Courier New" w:cs="Courier New"/>
-          <w:sz w:val="20"/>
-          <w:szCs w:val="20"/>
-        </w:rPr>
-      </w:pPr>
-    </w:p>
-    <w:p>
-      <w:pPr>
-        <w:rPr>
-          <w:rFonts w:ascii="Courier New" w:hAnsi="Courier New" w:cs="Courier New"/>
-          <w:sz w:val="20"/>
-          <w:szCs w:val="20"/>
-        </w:rPr>
-      </w:pPr>
-      <w:r>
-        <w:rPr>
-          <w:rFonts w:ascii="Courier New" w:hAnsi="Courier New" w:cs="Courier New"/>
-          <w:sz w:val="20"/>
-          <w:szCs w:val="20"/>
-        </w:rPr>
-        <w:t>&lt;Sensor-Data-List&gt; ::= &lt;Sensor-Datum&gt; | &lt;Sensor-Datum&gt; &lt;Sensor-Data-List&gt;</w:t>
-      </w:r>
-    </w:p>
-    <w:p>
-      <w:pPr>
-        <w:rPr>
-          <w:rFonts w:ascii="Courier New" w:hAnsi="Courier New" w:cs="Courier New"/>
-          <w:sz w:val="20"/>
-          <w:szCs w:val="20"/>
-        </w:rPr>
-      </w:pPr>
-    </w:p>
-    <w:p>
-      <w:pPr>
-        <w:rPr>
-          <w:rFonts w:ascii="Courier New" w:hAnsi="Courier New" w:cs="Courier New"/>
-          <w:sz w:val="20"/>
-          <w:szCs w:val="20"/>
-        </w:rPr>
-      </w:pPr>
-      <w:r>
-        <w:rPr>
-          <w:rFonts w:ascii="Courier New" w:hAnsi="Courier New" w:cs="Courier New"/>
-          <w:sz w:val="20"/>
-          <w:szCs w:val="20"/>
-        </w:rPr>
-        <w:t>&lt;Sensor-Datum&gt; ::= &lt;SensorID&gt; &lt;Sensor-Value&gt;</w:t>
-      </w:r>
-    </w:p>
-    <w:p>
-      <w:pPr>
-        <w:rPr>
-          <w:rFonts w:ascii="Courier New" w:hAnsi="Courier New" w:cs="Courier New"/>
-          <w:sz w:val="20"/>
-          <w:szCs w:val="20"/>
-        </w:rPr>
-      </w:pPr>
-    </w:p>
-    <w:p>
-      <w:pPr>
-        <w:rPr>
-          <w:rFonts w:ascii="Courier New" w:hAnsi="Courier New" w:cs="Courier New"/>
-          <w:sz w:val="20"/>
-          <w:szCs w:val="20"/>
-        </w:rPr>
-      </w:pPr>
-      <w:r>
-        <w:rPr>
-          <w:rFonts w:ascii="Courier New" w:hAnsi="Courier New" w:cs="Courier New"/>
-          <w:sz w:val="20"/>
-          <w:szCs w:val="20"/>
-        </w:rPr>
-        <w:t>&lt;SensorID&gt;     ::= &lt;ID-byte&gt; * 2</w:t>
+        <w:t>&lt;Sensor-Count</w:t>
+      </w:r>
+      <w:proofErr w:type="gramStart"/>
+      <w:r>
+        <w:rPr>
+          <w:rFonts w:ascii="Courier New" w:hAnsi="Courier New" w:cs="Courier New"/>
+          <w:sz w:val="20"/>
+          <w:szCs w:val="20"/>
+        </w:rPr>
+        <w:t>&gt; :</w:t>
+      </w:r>
+      <w:proofErr w:type="gramEnd"/>
+      <w:r>
+        <w:rPr>
+          <w:rFonts w:ascii="Courier New" w:hAnsi="Courier New" w:cs="Courier New"/>
+          <w:sz w:val="20"/>
+          <w:szCs w:val="20"/>
+        </w:rPr>
+        <w:t>= &lt;</w:t>
+      </w:r>
+      <w:proofErr w:type="spellStart"/>
+      <w:r>
+        <w:rPr>
+          <w:rFonts w:ascii="Courier New" w:hAnsi="Courier New" w:cs="Courier New"/>
+          <w:sz w:val="20"/>
+          <w:szCs w:val="20"/>
+        </w:rPr>
+        <w:t>num</w:t>
+      </w:r>
+      <w:proofErr w:type="spellEnd"/>
+      <w:r>
+        <w:rPr>
+          <w:rFonts w:ascii="Courier New" w:hAnsi="Courier New" w:cs="Courier New"/>
+          <w:sz w:val="20"/>
+          <w:szCs w:val="20"/>
+        </w:rPr>
+        <w:t>-byte&gt; * 4</w:t>
+      </w:r>
+    </w:p>
+    <w:p>
+      <w:pPr>
+        <w:rPr>
+          <w:rFonts w:ascii="Courier New" w:hAnsi="Courier New" w:cs="Courier New"/>
+          <w:sz w:val="20"/>
+          <w:szCs w:val="20"/>
+        </w:rPr>
+      </w:pPr>
+    </w:p>
+    <w:p>
+      <w:pPr>
+        <w:rPr>
+          <w:rFonts w:ascii="Courier New" w:hAnsi="Courier New" w:cs="Courier New"/>
+          <w:sz w:val="20"/>
+          <w:szCs w:val="20"/>
+        </w:rPr>
+      </w:pPr>
+      <w:r>
+        <w:rPr>
+          <w:rFonts w:ascii="Courier New" w:hAnsi="Courier New" w:cs="Courier New"/>
+          <w:sz w:val="20"/>
+          <w:szCs w:val="20"/>
+        </w:rPr>
+        <w:t>&lt;Sensor-Data-List</w:t>
+      </w:r>
+      <w:proofErr w:type="gramStart"/>
+      <w:r>
+        <w:rPr>
+          <w:rFonts w:ascii="Courier New" w:hAnsi="Courier New" w:cs="Courier New"/>
+          <w:sz w:val="20"/>
+          <w:szCs w:val="20"/>
+        </w:rPr>
+        <w:t>&gt; :</w:t>
+      </w:r>
+      <w:proofErr w:type="gramEnd"/>
+      <w:r>
+        <w:rPr>
+          <w:rFonts w:ascii="Courier New" w:hAnsi="Courier New" w:cs="Courier New"/>
+          <w:sz w:val="20"/>
+          <w:szCs w:val="20"/>
+        </w:rPr>
+        <w:t>:= &lt;Sensor-Datum&gt; | &lt;Sensor-Datum&gt; &lt;Sensor-Data-List&gt;</w:t>
+      </w:r>
+    </w:p>
+    <w:p>
+      <w:pPr>
+        <w:rPr>
+          <w:rFonts w:ascii="Courier New" w:hAnsi="Courier New" w:cs="Courier New"/>
+          <w:sz w:val="20"/>
+          <w:szCs w:val="20"/>
+        </w:rPr>
+      </w:pPr>
+    </w:p>
+    <w:p>
+      <w:pPr>
+        <w:rPr>
+          <w:rFonts w:ascii="Courier New" w:hAnsi="Courier New" w:cs="Courier New"/>
+          <w:sz w:val="20"/>
+          <w:szCs w:val="20"/>
+        </w:rPr>
+      </w:pPr>
+      <w:r>
+        <w:rPr>
+          <w:rFonts w:ascii="Courier New" w:hAnsi="Courier New" w:cs="Courier New"/>
+          <w:sz w:val="20"/>
+          <w:szCs w:val="20"/>
+        </w:rPr>
+        <w:t>&lt;Sensor-Datum</w:t>
+      </w:r>
+      <w:proofErr w:type="gramStart"/>
+      <w:r>
+        <w:rPr>
+          <w:rFonts w:ascii="Courier New" w:hAnsi="Courier New" w:cs="Courier New"/>
+          <w:sz w:val="20"/>
+          <w:szCs w:val="20"/>
+        </w:rPr>
+        <w:t>&gt; :</w:t>
+      </w:r>
+      <w:proofErr w:type="gramEnd"/>
+      <w:r>
+        <w:rPr>
+          <w:rFonts w:ascii="Courier New" w:hAnsi="Courier New" w:cs="Courier New"/>
+          <w:sz w:val="20"/>
+          <w:szCs w:val="20"/>
+        </w:rPr>
+        <w:t>:= &lt;</w:t>
+      </w:r>
+      <w:proofErr w:type="spellStart"/>
+      <w:r>
+        <w:rPr>
+          <w:rFonts w:ascii="Courier New" w:hAnsi="Courier New" w:cs="Courier New"/>
+          <w:sz w:val="20"/>
+          <w:szCs w:val="20"/>
+        </w:rPr>
+        <w:t>SensorID</w:t>
+      </w:r>
+      <w:proofErr w:type="spellEnd"/>
+      <w:r>
+        <w:rPr>
+          <w:rFonts w:ascii="Courier New" w:hAnsi="Courier New" w:cs="Courier New"/>
+          <w:sz w:val="20"/>
+          <w:szCs w:val="20"/>
+        </w:rPr>
+        <w:t>&gt; &lt;Sensor-Value&gt;</w:t>
+      </w:r>
+    </w:p>
+    <w:p>
+      <w:pPr>
+        <w:rPr>
+          <w:rFonts w:ascii="Courier New" w:hAnsi="Courier New" w:cs="Courier New"/>
+          <w:sz w:val="20"/>
+          <w:szCs w:val="20"/>
+        </w:rPr>
+      </w:pPr>
+    </w:p>
+    <w:p>
+      <w:pPr>
+        <w:rPr>
+          <w:rFonts w:ascii="Courier New" w:hAnsi="Courier New" w:cs="Courier New"/>
+          <w:sz w:val="20"/>
+          <w:szCs w:val="20"/>
+        </w:rPr>
+      </w:pPr>
+      <w:r>
+        <w:rPr>
+          <w:rFonts w:ascii="Courier New" w:hAnsi="Courier New" w:cs="Courier New"/>
+          <w:sz w:val="20"/>
+          <w:szCs w:val="20"/>
+        </w:rPr>
+        <w:t>&lt;</w:t>
+      </w:r>
+      <w:proofErr w:type="spellStart"/>
+      <w:r>
+        <w:rPr>
+          <w:rFonts w:ascii="Courier New" w:hAnsi="Courier New" w:cs="Courier New"/>
+          <w:sz w:val="20"/>
+          <w:szCs w:val="20"/>
+        </w:rPr>
+        <w:t>SensorID</w:t>
+      </w:r>
+      <w:proofErr w:type="spellEnd"/>
+      <w:proofErr w:type="gramStart"/>
+      <w:r>
+        <w:rPr>
+          <w:rFonts w:ascii="Courier New" w:hAnsi="Courier New" w:cs="Courier New"/>
+          <w:sz w:val="20"/>
+          <w:szCs w:val="20"/>
+        </w:rPr>
+        <w:t>&gt;     ::</w:t>
+      </w:r>
+      <w:proofErr w:type="gramEnd"/>
+      <w:r>
+        <w:rPr>
+          <w:rFonts w:ascii="Courier New" w:hAnsi="Courier New" w:cs="Courier New"/>
+          <w:sz w:val="20"/>
+          <w:szCs w:val="20"/>
+        </w:rPr>
+        <w:t>= &lt;ID-byte&gt; * 2</w:t>
       </w:r>
     </w:p>
     <w:p>

</xml_diff>